<commit_message>
Question 2 properly checked till 2c)
</commit_message>
<xml_diff>
--- a/Term2/StatisticalDataModeling/506CourseWork.docx
+++ b/Term2/StatisticalDataModeling/506CourseWork.docx
@@ -7206,8 +7206,26 @@
       <w:r>
         <w:rPr>
           <w:rStyle w:val="DocumentationTok"/>
-        </w:rPr>
-        <w:t>## Hypothesis thesis without using confidence interval</w:t>
+          <w:i w:val="0"/>
+          <w:iCs/>
+        </w:rPr>
+        <w:t>## Hypothesis thes</w:t>
+      </w:r>
+      <w:r>
+        <w:rPr>
+          <w:rStyle w:val="DocumentationTok"/>
+          <w:i w:val="0"/>
+          <w:iCs/>
+        </w:rPr>
+        <w:t>t</w:t>
+      </w:r>
+      <w:r>
+        <w:rPr>
+          <w:rStyle w:val="DocumentationTok"/>
+          <w:i w:val="0"/>
+          <w:iCs/>
+        </w:rPr>
+        <w:t xml:space="preserve"> without using confidence interval</w:t>
       </w:r>
       <w:r>
         <w:br/>
@@ -7482,7 +7500,70 @@
         <w:pStyle w:val="FirstParagraph"/>
       </w:pPr>
       <w:r>
-        <w:t xml:space="preserve">As we can see the value from the z-statistician test is considerably lower than -1,645, meaning that it is an extreme value and therefore rejecting the null hypothesis that </w:t>
+        <w:t xml:space="preserve">As we can see the value from the z-statistician test is considerably lower than -1,645, </w:t>
+      </w:r>
+      <w:r>
+        <w:t xml:space="preserve"> as the value is not between the [-</w:t>
+      </w:r>
+      <w:r>
+        <w:rPr>
+          <w:rStyle w:val="VerbatimChar"/>
+        </w:rPr>
+        <w:t>1</w:t>
+      </w:r>
+      <w:r>
+        <w:rPr>
+          <w:rStyle w:val="VerbatimChar"/>
+        </w:rPr>
+        <w:t>.</w:t>
+      </w:r>
+      <w:r>
+        <w:rPr>
+          <w:rStyle w:val="VerbatimChar"/>
+        </w:rPr>
+        <w:t>644854</w:t>
+      </w:r>
+      <w:r>
+        <w:rPr>
+          <w:rStyle w:val="VerbatimChar"/>
+        </w:rPr>
+        <w:t>,</w:t>
+      </w:r>
+      <w:r>
+        <w:rPr>
+          <w:rStyle w:val="BodyText"/>
+        </w:rPr>
+        <w:t xml:space="preserve"> </w:t>
+      </w:r>
+      <w:r>
+        <w:rPr>
+          <w:rStyle w:val="VerbatimChar"/>
+        </w:rPr>
+        <w:t>1</w:t>
+      </w:r>
+      <w:r>
+        <w:rPr>
+          <w:rStyle w:val="VerbatimChar"/>
+        </w:rPr>
+        <w:t>.</w:t>
+      </w:r>
+      <w:r>
+        <w:rPr>
+          <w:rStyle w:val="VerbatimChar"/>
+        </w:rPr>
+        <w:t>644854</w:t>
+      </w:r>
+      <w:r>
+        <w:t xml:space="preserve">] </w:t>
+      </w:r>
+      <w:r>
+        <w:t xml:space="preserve"> is an extreme value and therefore </w:t>
+      </w:r>
+      <w:r>
+        <w:t>we reject</w:t>
+      </w:r>
+      <w:r>
+        <w:t xml:space="preserve"> the null hypothesis that </w:t>
       </w:r>
       <m:oMath>
         <m:r>
@@ -8324,7 +8405,13 @@
         <w:pStyle w:val="FirstParagraph"/>
       </w:pPr>
       <w:r>
-        <w:t>Model 1:</w:t>
+        <w:t xml:space="preserve">Model </w:t>
+      </w:r>
+      <w:r>
+        <w:t>2</w:t>
+      </w:r>
+      <w:r>
+        <w:t>:</w:t>
       </w:r>
     </w:p>
     <w:p>
@@ -8435,7 +8522,13 @@
         <w:pStyle w:val="BodyText"/>
       </w:pPr>
       <w:r>
-        <w:t>Model 2:</w:t>
+        <w:t xml:space="preserve">Model </w:t>
+      </w:r>
+      <w:r>
+        <w:t>1</w:t>
+      </w:r>
+      <w:r>
+        <w:t>:</w:t>
       </w:r>
     </w:p>
     <w:p>
@@ -8935,6 +9028,251 @@
         <w:rPr>
           <w:rStyle w:val="VerbatimChar"/>
         </w:rPr>
+        <w:t xml:space="preserve">Deviance Residuals: </w:t>
+      </w:r>
+      <w:r>
+        <w:br/>
+      </w:r>
+      <w:r>
+        <w:rPr>
+          <w:rStyle w:val="VerbatimChar"/>
+        </w:rPr>
+        <w:t xml:space="preserve">   Min      1Q  Median      3Q     Max  </w:t>
+      </w:r>
+      <w:r>
+        <w:br/>
+      </w:r>
+      <w:r>
+        <w:rPr>
+          <w:rStyle w:val="VerbatimChar"/>
+        </w:rPr>
+        <w:lastRenderedPageBreak/>
+        <w:t xml:space="preserve">-7.768  -4.042  -0.335   3.048   7.281  </w:t>
+      </w:r>
+      <w:r>
+        <w:br/>
+      </w:r>
+      <w:r>
+        <w:br/>
+      </w:r>
+      <w:r>
+        <w:rPr>
+          <w:rStyle w:val="VerbatimChar"/>
+        </w:rPr>
+        <w:t>Coefficients:</w:t>
+      </w:r>
+      <w:r>
+        <w:br/>
+      </w:r>
+      <w:r>
+        <w:rPr>
+          <w:rStyle w:val="VerbatimChar"/>
+        </w:rPr>
+        <w:t xml:space="preserve">              Estimate Std. Error z value Pr(&gt;|z|)    </w:t>
+      </w:r>
+      <w:r>
+        <w:br/>
+      </w:r>
+      <w:r>
+        <w:rPr>
+          <w:rStyle w:val="VerbatimChar"/>
+        </w:rPr>
+        <w:t>(Intercept) -16.875879   0.350353  -48.17   &lt;2e-16 ***</w:t>
+      </w:r>
+      <w:r>
+        <w:br/>
+      </w:r>
+      <w:r>
+        <w:rPr>
+          <w:rStyle w:val="VerbatimChar"/>
+        </w:rPr>
+        <w:t>date          0.247169   0.003856   64.10   &lt;2e-16 ***</w:t>
+      </w:r>
+      <w:r>
+        <w:br/>
+      </w:r>
+      <w:r>
+        <w:br/>
+      </w:r>
+      <w:r>
+        <w:rPr>
+          <w:rStyle w:val="VerbatimChar"/>
+        </w:rPr>
+        <w:t xml:space="preserve">    Null deviance: 5738.16  on 44  degrees of freedom</w:t>
+      </w:r>
+      <w:r>
+        <w:br/>
+      </w:r>
+      <w:r>
+        <w:rPr>
+          <w:rStyle w:val="VerbatimChar"/>
+        </w:rPr>
+        <w:t>Residual deviance:  854.02  on 43  degrees of freedom</w:t>
+      </w:r>
+      <w:r>
+        <w:br/>
+      </w:r>
+      <w:r>
+        <w:rPr>
+          <w:rStyle w:val="VerbatimChar"/>
+        </w:rPr>
+        <w:t>AIC: 1153.9</w:t>
+      </w:r>
+    </w:p>
+    <w:p>
+      <w:pPr>
+        <w:pStyle w:val="SourceCode"/>
+      </w:pPr>
+      <w:r>
+        <w:rPr>
+          <w:rStyle w:val="CommentTok"/>
+        </w:rPr>
+        <w:t># Fitting model 1</w:t>
+      </w:r>
+      <w:r>
+        <w:br/>
+      </w:r>
+      <w:r>
+        <w:rPr>
+          <w:rStyle w:val="NormalTok"/>
+        </w:rPr>
+        <w:t xml:space="preserve">model1 </w:t>
+      </w:r>
+      <w:r>
+        <w:rPr>
+          <w:rStyle w:val="OtherTok"/>
+        </w:rPr>
+        <w:t>=</w:t>
+      </w:r>
+      <w:r>
+        <w:rPr>
+          <w:rStyle w:val="NormalTok"/>
+        </w:rPr>
+        <w:t xml:space="preserve"> </w:t>
+      </w:r>
+      <w:r>
+        <w:rPr>
+          <w:rStyle w:val="FunctionTok"/>
+        </w:rPr>
+        <w:t>glm</w:t>
+      </w:r>
+      <w:r>
+        <w:rPr>
+          <w:rStyle w:val="NormalTok"/>
+        </w:rPr>
+        <w:t xml:space="preserve">(cases </w:t>
+      </w:r>
+      <w:r>
+        <w:rPr>
+          <w:rStyle w:val="SpecialCharTok"/>
+        </w:rPr>
+        <w:t>~</w:t>
+      </w:r>
+      <w:r>
+        <w:rPr>
+          <w:rStyle w:val="NormalTok"/>
+        </w:rPr>
+        <w:t xml:space="preserve"> date, </w:t>
+      </w:r>
+      <w:r>
+        <w:rPr>
+          <w:rStyle w:val="AttributeTok"/>
+        </w:rPr>
+        <w:t>data =</w:t>
+      </w:r>
+      <w:r>
+        <w:rPr>
+          <w:rStyle w:val="NormalTok"/>
+        </w:rPr>
+        <w:t xml:space="preserve"> aids, </w:t>
+      </w:r>
+      <w:r>
+        <w:rPr>
+          <w:rStyle w:val="AttributeTok"/>
+        </w:rPr>
+        <w:t>family =</w:t>
+      </w:r>
+      <w:r>
+        <w:rPr>
+          <w:rStyle w:val="NormalTok"/>
+        </w:rPr>
+        <w:t xml:space="preserve"> </w:t>
+      </w:r>
+      <w:r>
+        <w:rPr>
+          <w:rStyle w:val="FunctionTok"/>
+        </w:rPr>
+        <w:t>gaussian</w:t>
+      </w:r>
+      <w:r>
+        <w:rPr>
+          <w:rStyle w:val="NormalTok"/>
+        </w:rPr>
+        <w:t>(</w:t>
+      </w:r>
+      <w:r>
+        <w:rPr>
+          <w:rStyle w:val="AttributeTok"/>
+        </w:rPr>
+        <w:t>link =</w:t>
+      </w:r>
+      <w:r>
+        <w:rPr>
+          <w:rStyle w:val="NormalTok"/>
+        </w:rPr>
+        <w:t xml:space="preserve"> </w:t>
+      </w:r>
+      <w:r>
+        <w:rPr>
+          <w:rStyle w:val="StringTok"/>
+        </w:rPr>
+        <w:t>"log"</w:t>
+      </w:r>
+      <w:r>
+        <w:rPr>
+          <w:rStyle w:val="NormalTok"/>
+        </w:rPr>
+        <w:t>))</w:t>
+      </w:r>
+      <w:r>
+        <w:br/>
+      </w:r>
+      <w:r>
+        <w:br/>
+      </w:r>
+      <w:r>
+        <w:rPr>
+          <w:rStyle w:val="CommentTok"/>
+        </w:rPr>
+        <w:t># Summarise the model</w:t>
+      </w:r>
+      <w:r>
+        <w:br/>
+      </w:r>
+      <w:r>
+        <w:rPr>
+          <w:rStyle w:val="FunctionTok"/>
+        </w:rPr>
+        <w:t>summary</w:t>
+      </w:r>
+      <w:r>
+        <w:rPr>
+          <w:rStyle w:val="NormalTok"/>
+        </w:rPr>
+        <w:t>(model1)</w:t>
+      </w:r>
+    </w:p>
+    <w:p>
+      <w:pPr>
+        <w:pStyle w:val="SourceCode"/>
+      </w:pPr>
+      <w:r>
+        <w:br/>
+      </w:r>
+      <w:r>
+        <w:rPr>
+          <w:rStyle w:val="VerbatimChar"/>
+        </w:rPr>
         <w:t>Call:</w:t>
       </w:r>
       <w:r>
@@ -8944,169 +9282,374 @@
         <w:rPr>
           <w:rStyle w:val="VerbatimChar"/>
         </w:rPr>
-        <w:t>glm(formula = cases ~ date, family = poisson(link = "log"), data = aids)</w:t>
-      </w:r>
-      <w:r>
-        <w:br/>
-      </w:r>
-      <w:r>
+        <w:t xml:space="preserve">glm(formula = cases ~ date, family = gaussian(link = "log"), </w:t>
+      </w:r>
+      <w:r>
+        <w:br/>
+      </w:r>
+      <w:r>
+        <w:rPr>
+          <w:rStyle w:val="VerbatimChar"/>
+        </w:rPr>
+        <w:t xml:space="preserve">    data = aids)</w:t>
+      </w:r>
+      <w:r>
+        <w:br/>
+      </w:r>
+      <w:r>
+        <w:br/>
+      </w:r>
+      <w:r>
+        <w:rPr>
+          <w:rStyle w:val="VerbatimChar"/>
+        </w:rPr>
+        <w:t xml:space="preserve">Deviance Residuals: </w:t>
+      </w:r>
+      <w:r>
+        <w:br/>
+      </w:r>
+      <w:r>
+        <w:rPr>
+          <w:rStyle w:val="VerbatimChar"/>
+        </w:rPr>
+        <w:t xml:space="preserve">   Min      1Q  Median      3Q     Max  </w:t>
+      </w:r>
+      <w:r>
+        <w:br/>
+      </w:r>
+      <w:r>
+        <w:rPr>
+          <w:rStyle w:val="VerbatimChar"/>
+        </w:rPr>
+        <w:t xml:space="preserve">-79.54  -50.35  -12.50   24.94  112.83  </w:t>
+      </w:r>
+      <w:r>
+        <w:br/>
+      </w:r>
+      <w:r>
+        <w:br/>
+      </w:r>
+      <w:r>
+        <w:rPr>
+          <w:rStyle w:val="VerbatimChar"/>
+        </w:rPr>
+        <w:t>Coefficients:</w:t>
+      </w:r>
+      <w:r>
+        <w:br/>
+      </w:r>
+      <w:r>
+        <w:rPr>
+          <w:rStyle w:val="VerbatimChar"/>
+        </w:rPr>
+        <w:t xml:space="preserve">            Estimate Std. Error t value Pr(&gt;|t|)    </w:t>
+      </w:r>
+      <w:r>
+        <w:br/>
+      </w:r>
+      <w:r>
+        <w:rPr>
+          <w:rStyle w:val="VerbatimChar"/>
+        </w:rPr>
+        <w:t>(Intercept) -12.6047     1.2663  -9.954 9.94e-13 ***</w:t>
+      </w:r>
+      <w:r>
+        <w:br/>
+      </w:r>
+      <w:r>
+        <w:rPr>
+          <w:rStyle w:val="VerbatimChar"/>
+        </w:rPr>
+        <w:t>date          0.2004     0.0138  14.523  &lt; 2e-16 ***</w:t>
+      </w:r>
+      <w:r>
+        <w:br/>
+      </w:r>
+      <w:r>
+        <w:br/>
+      </w:r>
+      <w:r>
+        <w:rPr>
+          <w:rStyle w:val="VerbatimChar"/>
+        </w:rPr>
+        <w:t>(Dispersion parameter for gaussian family taken to be 2448.904)</w:t>
+      </w:r>
+      <w:r>
+        <w:br/>
+      </w:r>
+      <w:r>
+        <w:br/>
+      </w:r>
+      <w:r>
+        <w:rPr>
+          <w:rStyle w:val="VerbatimChar"/>
+        </w:rPr>
+        <w:t xml:space="preserve">    Null deviance: 974004  on 44  degrees of freedom</w:t>
+      </w:r>
+      <w:r>
+        <w:br/>
+      </w:r>
+      <w:r>
+        <w:rPr>
+          <w:rStyle w:val="VerbatimChar"/>
+        </w:rPr>
+        <w:t>Residual deviance: 105306  on 43  degrees of freedom</w:t>
+      </w:r>
+      <w:r>
+        <w:br/>
+      </w:r>
+      <w:r>
+        <w:rPr>
+          <w:rStyle w:val="VerbatimChar"/>
+        </w:rPr>
+        <w:t>AIC: 482.81</w:t>
+      </w:r>
+    </w:p>
+    <w:p>
+      <w:pPr>
+        <w:pStyle w:val="SourceCode"/>
+        <w:rPr>
+          <w:rStyle w:val="DocumentationTok"/>
+        </w:rPr>
+      </w:pPr>
+      <w:r>
+        <w:rPr>
+          <w:rStyle w:val="DocumentationTok"/>
+        </w:rPr>
+        <w:t>## Sorry Matthew, but it seems I have switched the model numbers and I</w:t>
+      </w:r>
+      <w:r>
+        <w:br/>
+      </w:r>
+      <w:r>
+        <w:rPr>
+          <w:rStyle w:val="DocumentationTok"/>
+        </w:rPr>
+        <w:t>## only noticed after finished the exercise</w:t>
+      </w:r>
+    </w:p>
+    <w:p>
+      <w:pPr>
+        <w:pStyle w:val="SourceCode"/>
+      </w:pPr>
+    </w:p>
+    <w:p>
+      <w:pPr>
+        <w:pStyle w:val="SourceCode"/>
+      </w:pPr>
+      <w:r>
+        <w:rPr>
+          <w:rStyle w:val="DocumentationTok"/>
+        </w:rPr>
+        <w:t>## We can use this to obtain 95% confidence intervals on our estimated</w:t>
+      </w:r>
+      <w:r>
+        <w:br/>
+      </w:r>
+      <w:r>
+        <w:rPr>
+          <w:rStyle w:val="DocumentationTok"/>
+        </w:rPr>
+        <w:t>## relationship</w:t>
+      </w:r>
+      <w:r>
+        <w:br/>
+      </w:r>
+      <w:r>
+        <w:rPr>
+          <w:rStyle w:val="NormalTok"/>
+        </w:rPr>
+        <w:t xml:space="preserve">xx </w:t>
+      </w:r>
+      <w:r>
+        <w:rPr>
+          <w:rStyle w:val="OtherTok"/>
+        </w:rPr>
+        <w:t>&lt;-</w:t>
+      </w:r>
+      <w:r>
+        <w:rPr>
+          <w:rStyle w:val="NormalTok"/>
+        </w:rPr>
+        <w:t xml:space="preserve"> </w:t>
+      </w:r>
+      <w:r>
+        <w:rPr>
+          <w:rStyle w:val="FunctionTok"/>
+        </w:rPr>
+        <w:t>seq</w:t>
+      </w:r>
+      <w:r>
+        <w:rPr>
+          <w:rStyle w:val="NormalTok"/>
+        </w:rPr>
+        <w:t>(</w:t>
+      </w:r>
+      <w:r>
+        <w:rPr>
+          <w:rStyle w:val="DecValTok"/>
+        </w:rPr>
+        <w:t>83</w:t>
+      </w:r>
+      <w:r>
+        <w:rPr>
+          <w:rStyle w:val="NormalTok"/>
+        </w:rPr>
+        <w:t xml:space="preserve">, </w:t>
+      </w:r>
+      <w:r>
+        <w:rPr>
+          <w:rStyle w:val="DecValTok"/>
+        </w:rPr>
+        <w:t>94</w:t>
+      </w:r>
+      <w:r>
+        <w:rPr>
+          <w:rStyle w:val="NormalTok"/>
+        </w:rPr>
+        <w:t xml:space="preserve">, </w:t>
+      </w:r>
+      <w:r>
+        <w:rPr>
+          <w:rStyle w:val="AttributeTok"/>
+        </w:rPr>
+        <w:t>len =</w:t>
+      </w:r>
+      <w:r>
+        <w:rPr>
+          <w:rStyle w:val="NormalTok"/>
+        </w:rPr>
+        <w:t xml:space="preserve"> </w:t>
+      </w:r>
+      <w:r>
+        <w:rPr>
+          <w:rStyle w:val="DecValTok"/>
+        </w:rPr>
+        <w:t>45</w:t>
+      </w:r>
+      <w:r>
+        <w:rPr>
+          <w:rStyle w:val="NormalTok"/>
+        </w:rPr>
+        <w:t>)</w:t>
+      </w:r>
+      <w:r>
+        <w:br/>
+      </w:r>
+      <w:r>
+        <w:br/>
+      </w:r>
+      <w:r>
+        <w:rPr>
+          <w:rStyle w:val="DocumentationTok"/>
+        </w:rPr>
+        <w:t>## predict Poisson</w:t>
+      </w:r>
+      <w:r>
+        <w:br/>
+      </w:r>
+      <w:r>
+        <w:rPr>
+          <w:rStyle w:val="NormalTok"/>
+        </w:rPr>
+        <w:t xml:space="preserve">predPoisson </w:t>
+      </w:r>
+      <w:r>
+        <w:rPr>
+          <w:rStyle w:val="OtherTok"/>
+        </w:rPr>
+        <w:t>=</w:t>
+      </w:r>
+      <w:r>
+        <w:rPr>
+          <w:rStyle w:val="NormalTok"/>
+        </w:rPr>
+        <w:t xml:space="preserve"> </w:t>
+      </w:r>
+      <w:r>
+        <w:rPr>
+          <w:rStyle w:val="FunctionTok"/>
+        </w:rPr>
+        <w:t>predict</w:t>
+      </w:r>
+      <w:r>
+        <w:rPr>
+          <w:rStyle w:val="NormalTok"/>
+        </w:rPr>
+        <w:t xml:space="preserve">(model2, </w:t>
+      </w:r>
+      <w:r>
+        <w:rPr>
+          <w:rStyle w:val="AttributeTok"/>
+        </w:rPr>
+        <w:t>newdata =</w:t>
+      </w:r>
+      <w:r>
+        <w:rPr>
+          <w:rStyle w:val="NormalTok"/>
+        </w:rPr>
+        <w:t xml:space="preserve"> aids, </w:t>
+      </w:r>
+      <w:r>
+        <w:rPr>
+          <w:rStyle w:val="AttributeTok"/>
+        </w:rPr>
+        <w:t>type =</w:t>
+      </w:r>
+      <w:r>
+        <w:rPr>
+          <w:rStyle w:val="NormalTok"/>
+        </w:rPr>
+        <w:t xml:space="preserve"> </w:t>
+      </w:r>
+      <w:r>
+        <w:rPr>
+          <w:rStyle w:val="StringTok"/>
+        </w:rPr>
+        <w:t>"link"</w:t>
+      </w:r>
+      <w:r>
+        <w:rPr>
+          <w:rStyle w:val="NormalTok"/>
+        </w:rPr>
+        <w:t xml:space="preserve">, </w:t>
+      </w:r>
+      <w:r>
+        <w:rPr>
+          <w:rStyle w:val="AttributeTok"/>
+        </w:rPr>
+        <w:t>se.fit =</w:t>
+      </w:r>
+      <w:r>
+        <w:rPr>
+          <w:rStyle w:val="NormalTok"/>
+        </w:rPr>
+        <w:t xml:space="preserve"> T)</w:t>
+      </w:r>
+      <w:r>
+        <w:br/>
+      </w:r>
+      <w:r>
+        <w:br/>
+      </w:r>
+      <w:r>
+        <w:br/>
+      </w:r>
+      <w:r>
+        <w:rPr>
+          <w:rStyle w:val="DocumentationTok"/>
+        </w:rPr>
         <w:lastRenderedPageBreak/>
-        <w:br/>
-      </w:r>
-      <w:r>
-        <w:rPr>
-          <w:rStyle w:val="VerbatimChar"/>
-        </w:rPr>
-        <w:t xml:space="preserve">Deviance Residuals: </w:t>
-      </w:r>
-      <w:r>
-        <w:br/>
-      </w:r>
-      <w:r>
-        <w:rPr>
-          <w:rStyle w:val="VerbatimChar"/>
-        </w:rPr>
-        <w:t xml:space="preserve">   Min      1Q  Median      3Q     Max  </w:t>
-      </w:r>
-      <w:r>
-        <w:br/>
-      </w:r>
-      <w:r>
-        <w:rPr>
-          <w:rStyle w:val="VerbatimChar"/>
-        </w:rPr>
-        <w:t xml:space="preserve">-7.768  -4.042  -0.335   3.048   7.281  </w:t>
-      </w:r>
-      <w:r>
-        <w:br/>
-      </w:r>
-      <w:r>
-        <w:br/>
-      </w:r>
-      <w:r>
-        <w:rPr>
-          <w:rStyle w:val="VerbatimChar"/>
-        </w:rPr>
-        <w:t>Coefficients:</w:t>
-      </w:r>
-      <w:r>
-        <w:br/>
-      </w:r>
-      <w:r>
-        <w:rPr>
-          <w:rStyle w:val="VerbatimChar"/>
-        </w:rPr>
-        <w:t xml:space="preserve">              Estimate Std. Error z value Pr(&gt;|z|)    </w:t>
-      </w:r>
-      <w:r>
-        <w:br/>
-      </w:r>
-      <w:r>
-        <w:rPr>
-          <w:rStyle w:val="VerbatimChar"/>
-        </w:rPr>
-        <w:t>(Intercept) -16.875879   0.350353  -48.17   &lt;2e-16 ***</w:t>
-      </w:r>
-      <w:r>
-        <w:br/>
-      </w:r>
-      <w:r>
-        <w:rPr>
-          <w:rStyle w:val="VerbatimChar"/>
-        </w:rPr>
-        <w:t>date          0.247169   0.003856   64.10   &lt;2e-16 ***</w:t>
-      </w:r>
-      <w:r>
-        <w:br/>
-      </w:r>
-      <w:r>
-        <w:rPr>
-          <w:rStyle w:val="VerbatimChar"/>
-        </w:rPr>
-        <w:t>---</w:t>
-      </w:r>
-      <w:r>
-        <w:br/>
-      </w:r>
-      <w:r>
-        <w:rPr>
-          <w:rStyle w:val="VerbatimChar"/>
-        </w:rPr>
-        <w:t>Signif. codes:  0 '***' 0.001 '**' 0.01 '*' 0.05 '.' 0.1 ' ' 1</w:t>
-      </w:r>
-      <w:r>
-        <w:br/>
-      </w:r>
-      <w:r>
-        <w:br/>
-      </w:r>
-      <w:r>
-        <w:rPr>
-          <w:rStyle w:val="VerbatimChar"/>
-        </w:rPr>
-        <w:t>(Dispersion parameter for poisson family taken to be 1)</w:t>
-      </w:r>
-      <w:r>
-        <w:br/>
-      </w:r>
-      <w:r>
-        <w:br/>
-      </w:r>
-      <w:r>
-        <w:rPr>
-          <w:rStyle w:val="VerbatimChar"/>
-        </w:rPr>
-        <w:t xml:space="preserve">    Null deviance: 5738.16  on 44  degrees of freedom</w:t>
-      </w:r>
-      <w:r>
-        <w:br/>
-      </w:r>
-      <w:r>
-        <w:rPr>
-          <w:rStyle w:val="VerbatimChar"/>
-        </w:rPr>
-        <w:t>Residual deviance:  854.02  on 43  degrees of freedom</w:t>
-      </w:r>
-      <w:r>
-        <w:br/>
-      </w:r>
-      <w:r>
-        <w:rPr>
-          <w:rStyle w:val="VerbatimChar"/>
-        </w:rPr>
-        <w:t>AIC: 1153.9</w:t>
-      </w:r>
-      <w:r>
-        <w:br/>
-      </w:r>
-      <w:r>
-        <w:br/>
-      </w:r>
-      <w:r>
-        <w:rPr>
-          <w:rStyle w:val="VerbatimChar"/>
-        </w:rPr>
-        <w:t>Number of Fisher Scoring iterations: 5</w:t>
-      </w:r>
-    </w:p>
-    <w:p>
-      <w:pPr>
-        <w:pStyle w:val="SourceCode"/>
-      </w:pPr>
-      <w:r>
-        <w:rPr>
-          <w:rStyle w:val="CommentTok"/>
-        </w:rPr>
-        <w:t># Fitting model 1</w:t>
-      </w:r>
-      <w:r>
-        <w:br/>
-      </w:r>
-      <w:r>
-        <w:rPr>
-          <w:rStyle w:val="NormalTok"/>
-        </w:rPr>
-        <w:t xml:space="preserve">model1 </w:t>
+        <w:t>## Mean and Confidence Intervals estimation</w:t>
+      </w:r>
+      <w:r>
+        <w:br/>
+      </w:r>
+      <w:r>
+        <w:rPr>
+          <w:rStyle w:val="NormalTok"/>
+        </w:rPr>
+        <w:t xml:space="preserve">muPoisson </w:t>
       </w:r>
       <w:r>
         <w:rPr>
@@ -9124,43 +9667,40 @@
         <w:rPr>
           <w:rStyle w:val="FunctionTok"/>
         </w:rPr>
-        <w:t>glm</w:t>
-      </w:r>
-      <w:r>
-        <w:rPr>
-          <w:rStyle w:val="NormalTok"/>
-        </w:rPr>
-        <w:t xml:space="preserve">(cases </w:t>
+        <w:t>exp</w:t>
+      </w:r>
+      <w:r>
+        <w:rPr>
+          <w:rStyle w:val="NormalTok"/>
+        </w:rPr>
+        <w:t>(predPoisson</w:t>
       </w:r>
       <w:r>
         <w:rPr>
           <w:rStyle w:val="SpecialCharTok"/>
         </w:rPr>
-        <w:t>~</w:t>
-      </w:r>
-      <w:r>
-        <w:rPr>
-          <w:rStyle w:val="NormalTok"/>
-        </w:rPr>
-        <w:t xml:space="preserve"> date, </w:t>
-      </w:r>
-      <w:r>
-        <w:rPr>
-          <w:rStyle w:val="AttributeTok"/>
-        </w:rPr>
-        <w:t>data =</w:t>
-      </w:r>
-      <w:r>
-        <w:rPr>
-          <w:rStyle w:val="NormalTok"/>
-        </w:rPr>
-        <w:t xml:space="preserve"> aids, </w:t>
-      </w:r>
-      <w:r>
-        <w:rPr>
-          <w:rStyle w:val="AttributeTok"/>
-        </w:rPr>
-        <w:t>family =</w:t>
+        <w:t>$</w:t>
+      </w:r>
+      <w:r>
+        <w:rPr>
+          <w:rStyle w:val="NormalTok"/>
+        </w:rPr>
+        <w:t>fit)</w:t>
+      </w:r>
+      <w:r>
+        <w:br/>
+      </w:r>
+      <w:r>
+        <w:rPr>
+          <w:rStyle w:val="NormalTok"/>
+        </w:rPr>
+        <w:t xml:space="preserve">muPoisson_upper </w:t>
+      </w:r>
+      <w:r>
+        <w:rPr>
+          <w:rStyle w:val="OtherTok"/>
+        </w:rPr>
+        <w:t>=</w:t>
       </w:r>
       <w:r>
         <w:rPr>
@@ -9172,7 +9712,43 @@
         <w:rPr>
           <w:rStyle w:val="FunctionTok"/>
         </w:rPr>
-        <w:t>gaussian</w:t>
+        <w:t>exp</w:t>
+      </w:r>
+      <w:r>
+        <w:rPr>
+          <w:rStyle w:val="NormalTok"/>
+        </w:rPr>
+        <w:t>(predPoisson</w:t>
+      </w:r>
+      <w:r>
+        <w:rPr>
+          <w:rStyle w:val="SpecialCharTok"/>
+        </w:rPr>
+        <w:t>$</w:t>
+      </w:r>
+      <w:r>
+        <w:rPr>
+          <w:rStyle w:val="NormalTok"/>
+        </w:rPr>
+        <w:t xml:space="preserve">fit </w:t>
+      </w:r>
+      <w:r>
+        <w:rPr>
+          <w:rStyle w:val="SpecialCharTok"/>
+        </w:rPr>
+        <w:t>+</w:t>
+      </w:r>
+      <w:r>
+        <w:rPr>
+          <w:rStyle w:val="NormalTok"/>
+        </w:rPr>
+        <w:t xml:space="preserve"> </w:t>
+      </w:r>
+      <w:r>
+        <w:rPr>
+          <w:rStyle w:val="FunctionTok"/>
+        </w:rPr>
+        <w:t>qnorm</w:t>
       </w:r>
       <w:r>
         <w:rPr>
@@ -9182,9 +9758,9 @@
       </w:r>
       <w:r>
         <w:rPr>
-          <w:rStyle w:val="AttributeTok"/>
-        </w:rPr>
-        <w:t>link =</w:t>
+          <w:rStyle w:val="DecValTok"/>
+        </w:rPr>
+        <w:t>1</w:t>
       </w:r>
       <w:r>
         <w:rPr>
@@ -9194,271 +9770,120 @@
       </w:r>
       <w:r>
         <w:rPr>
-          <w:rStyle w:val="StringTok"/>
-        </w:rPr>
-        <w:t>"log"</w:t>
-      </w:r>
-      <w:r>
-        <w:rPr>
-          <w:rStyle w:val="NormalTok"/>
-        </w:rPr>
-        <w:t>))</w:t>
-      </w:r>
-      <w:r>
-        <w:br/>
-      </w:r>
-      <w:r>
-        <w:br/>
-      </w:r>
-      <w:r>
-        <w:rPr>
-          <w:rStyle w:val="CommentTok"/>
-        </w:rPr>
-        <w:t># Summarise the model</w:t>
-      </w:r>
-      <w:r>
-        <w:br/>
+          <w:rStyle w:val="SpecialCharTok"/>
+        </w:rPr>
+        <w:t>-</w:t>
+      </w:r>
+      <w:r>
+        <w:rPr>
+          <w:rStyle w:val="NormalTok"/>
+        </w:rPr>
+        <w:t xml:space="preserve"> </w:t>
+      </w:r>
+      <w:r>
+        <w:rPr>
+          <w:rStyle w:val="FloatTok"/>
+        </w:rPr>
+        <w:t>1.96</w:t>
+      </w:r>
+      <w:r>
+        <w:rPr>
+          <w:rStyle w:val="SpecialCharTok"/>
+        </w:rPr>
+        <w:t>/</w:t>
+      </w:r>
+      <w:r>
+        <w:rPr>
+          <w:rStyle w:val="DecValTok"/>
+        </w:rPr>
+        <w:t>2</w:t>
+      </w:r>
+      <w:r>
+        <w:rPr>
+          <w:rStyle w:val="NormalTok"/>
+        </w:rPr>
+        <w:t xml:space="preserve">) </w:t>
+      </w:r>
+      <w:r>
+        <w:rPr>
+          <w:rStyle w:val="SpecialCharTok"/>
+        </w:rPr>
+        <w:t>*</w:t>
+      </w:r>
+      <w:r>
+        <w:rPr>
+          <w:rStyle w:val="NormalTok"/>
+        </w:rPr>
+        <w:t xml:space="preserve"> predPoisson</w:t>
+      </w:r>
+      <w:r>
+        <w:rPr>
+          <w:rStyle w:val="SpecialCharTok"/>
+        </w:rPr>
+        <w:t>$</w:t>
+      </w:r>
+      <w:r>
+        <w:rPr>
+          <w:rStyle w:val="NormalTok"/>
+        </w:rPr>
+        <w:t xml:space="preserve">se.fit)  </w:t>
+      </w:r>
+      <w:r>
+        <w:rPr>
+          <w:rStyle w:val="DocumentationTok"/>
+        </w:rPr>
+        <w:t>##exp(p$fit+qnorm(1-a/2)*p$se.fit)</w:t>
+      </w:r>
+      <w:r>
+        <w:br/>
+      </w:r>
+      <w:r>
+        <w:rPr>
+          <w:rStyle w:val="NormalTok"/>
+        </w:rPr>
+        <w:t xml:space="preserve">muPoisson_lower </w:t>
+      </w:r>
+      <w:r>
+        <w:rPr>
+          <w:rStyle w:val="OtherTok"/>
+        </w:rPr>
+        <w:t>=</w:t>
+      </w:r>
+      <w:r>
+        <w:rPr>
+          <w:rStyle w:val="NormalTok"/>
+        </w:rPr>
+        <w:t xml:space="preserve"> </w:t>
       </w:r>
       <w:r>
         <w:rPr>
           <w:rStyle w:val="FunctionTok"/>
         </w:rPr>
-        <w:t>summary</w:t>
-      </w:r>
-      <w:r>
-        <w:rPr>
-          <w:rStyle w:val="NormalTok"/>
-        </w:rPr>
-        <w:t>(model1)</w:t>
-      </w:r>
-    </w:p>
-    <w:p>
-      <w:pPr>
-        <w:pStyle w:val="SourceCode"/>
-      </w:pPr>
-      <w:r>
-        <w:br/>
-      </w:r>
-      <w:r>
-        <w:rPr>
-          <w:rStyle w:val="VerbatimChar"/>
-        </w:rPr>
-        <w:t>Call:</w:t>
-      </w:r>
-      <w:r>
-        <w:br/>
-      </w:r>
-      <w:r>
-        <w:rPr>
-          <w:rStyle w:val="VerbatimChar"/>
-        </w:rPr>
-        <w:t xml:space="preserve">glm(formula = cases ~ date, family = gaussian(link = "log"), </w:t>
-      </w:r>
-      <w:r>
-        <w:br/>
-      </w:r>
-      <w:r>
-        <w:rPr>
-          <w:rStyle w:val="VerbatimChar"/>
-        </w:rPr>
-        <w:t xml:space="preserve">    data = aids)</w:t>
-      </w:r>
-      <w:r>
-        <w:br/>
-      </w:r>
-      <w:r>
-        <w:br/>
-      </w:r>
-      <w:r>
-        <w:rPr>
-          <w:rStyle w:val="VerbatimChar"/>
-        </w:rPr>
-        <w:t xml:space="preserve">Deviance Residuals: </w:t>
-      </w:r>
-      <w:r>
-        <w:br/>
-      </w:r>
-      <w:r>
-        <w:rPr>
-          <w:rStyle w:val="VerbatimChar"/>
-        </w:rPr>
-        <w:t xml:space="preserve">   Min      1Q  Median      3Q     Max  </w:t>
-      </w:r>
-      <w:r>
-        <w:br/>
-      </w:r>
-      <w:r>
-        <w:rPr>
-          <w:rStyle w:val="VerbatimChar"/>
-        </w:rPr>
-        <w:t xml:space="preserve">-79.54  -50.35  -12.50   24.94  112.83  </w:t>
-      </w:r>
-      <w:r>
-        <w:br/>
-      </w:r>
-      <w:r>
-        <w:br/>
-      </w:r>
-      <w:r>
-        <w:rPr>
-          <w:rStyle w:val="VerbatimChar"/>
-        </w:rPr>
-        <w:t>Coefficients:</w:t>
-      </w:r>
-      <w:r>
-        <w:br/>
-      </w:r>
-      <w:r>
-        <w:rPr>
-          <w:rStyle w:val="VerbatimChar"/>
-        </w:rPr>
-        <w:t xml:space="preserve">            Estimate Std. Error t value Pr(&gt;|t|)    </w:t>
-      </w:r>
-      <w:r>
-        <w:br/>
-      </w:r>
-      <w:r>
-        <w:rPr>
-          <w:rStyle w:val="VerbatimChar"/>
-        </w:rPr>
-        <w:t>(Intercept) -12.6047     1.2663  -9.954 9.94e-13 ***</w:t>
-      </w:r>
-      <w:r>
-        <w:br/>
-      </w:r>
-      <w:r>
-        <w:rPr>
-          <w:rStyle w:val="VerbatimChar"/>
-        </w:rPr>
-        <w:t>date          0.2004     0.0138  14.523  &lt; 2e-16 ***</w:t>
-      </w:r>
-      <w:r>
-        <w:br/>
-      </w:r>
-      <w:r>
-        <w:rPr>
-          <w:rStyle w:val="VerbatimChar"/>
-        </w:rPr>
-        <w:t>---</w:t>
-      </w:r>
-      <w:r>
-        <w:br/>
-      </w:r>
-      <w:r>
-        <w:rPr>
-          <w:rStyle w:val="VerbatimChar"/>
-        </w:rPr>
-        <w:t>Signif. codes:  0 '***' 0.001 '**' 0.01 '*' 0.05 '.' 0.1 ' ' 1</w:t>
-      </w:r>
-      <w:r>
-        <w:br/>
-      </w:r>
-      <w:r>
-        <w:br/>
-      </w:r>
-      <w:r>
-        <w:rPr>
-          <w:rStyle w:val="VerbatimChar"/>
-        </w:rPr>
-        <w:t>(Dispersion parameter for gaussian family taken to be 2448.904)</w:t>
-      </w:r>
-      <w:r>
-        <w:br/>
-      </w:r>
-      <w:r>
-        <w:br/>
-      </w:r>
-      <w:r>
-        <w:rPr>
-          <w:rStyle w:val="VerbatimChar"/>
-        </w:rPr>
-        <w:t xml:space="preserve">    Null deviance: 974004  on 44  degrees of freedom</w:t>
-      </w:r>
-      <w:r>
-        <w:br/>
-      </w:r>
-      <w:r>
-        <w:rPr>
-          <w:rStyle w:val="VerbatimChar"/>
-        </w:rPr>
-        <w:t>Residual deviance: 105306  on 43  degrees of freedom</w:t>
-      </w:r>
-      <w:r>
-        <w:br/>
-      </w:r>
-      <w:r>
-        <w:rPr>
-          <w:rStyle w:val="VerbatimChar"/>
-        </w:rPr>
-        <w:t>AIC: 482.81</w:t>
-      </w:r>
-      <w:r>
-        <w:br/>
-      </w:r>
-      <w:r>
-        <w:br/>
-      </w:r>
-      <w:r>
-        <w:rPr>
-          <w:rStyle w:val="VerbatimChar"/>
-        </w:rPr>
-        <w:t>Number of Fisher Scoring iterations: 7</w:t>
-      </w:r>
-    </w:p>
-    <w:p>
-      <w:pPr>
-        <w:pStyle w:val="SourceCode"/>
-      </w:pPr>
-      <w:r>
-        <w:rPr>
-          <w:rStyle w:val="DocumentationTok"/>
-        </w:rPr>
-        <w:lastRenderedPageBreak/>
-        <w:t>## Sorry Matthew, but it seems I have switched the model numbers and I</w:t>
-      </w:r>
-      <w:r>
-        <w:br/>
-      </w:r>
-      <w:r>
-        <w:rPr>
-          <w:rStyle w:val="DocumentationTok"/>
-        </w:rPr>
-        <w:t>## only noticed after finished the exercise</w:t>
-      </w:r>
-    </w:p>
-    <w:p>
-      <w:pPr>
-        <w:pStyle w:val="SourceCode"/>
-      </w:pPr>
-      <w:r>
-        <w:rPr>
-          <w:rStyle w:val="DocumentationTok"/>
-        </w:rPr>
-        <w:t>## We can use this to obtain 95% confidence intervals on our estimated</w:t>
-      </w:r>
-      <w:r>
-        <w:br/>
-      </w:r>
-      <w:r>
-        <w:rPr>
-          <w:rStyle w:val="DocumentationTok"/>
-        </w:rPr>
-        <w:t>## relationship</w:t>
-      </w:r>
-      <w:r>
-        <w:br/>
-      </w:r>
-      <w:r>
-        <w:rPr>
-          <w:rStyle w:val="NormalTok"/>
-        </w:rPr>
-        <w:t xml:space="preserve">xx </w:t>
-      </w:r>
-      <w:r>
-        <w:rPr>
-          <w:rStyle w:val="OtherTok"/>
-        </w:rPr>
-        <w:t>&lt;-</w:t>
+        <w:t>exp</w:t>
+      </w:r>
+      <w:r>
+        <w:rPr>
+          <w:rStyle w:val="NormalTok"/>
+        </w:rPr>
+        <w:t>(predPoisson</w:t>
+      </w:r>
+      <w:r>
+        <w:rPr>
+          <w:rStyle w:val="SpecialCharTok"/>
+        </w:rPr>
+        <w:t>$</w:t>
+      </w:r>
+      <w:r>
+        <w:rPr>
+          <w:rStyle w:val="NormalTok"/>
+        </w:rPr>
+        <w:t xml:space="preserve">fit </w:t>
+      </w:r>
+      <w:r>
+        <w:rPr>
+          <w:rStyle w:val="SpecialCharTok"/>
+        </w:rPr>
+        <w:t>-</w:t>
       </w:r>
       <w:r>
         <w:rPr>
@@ -9470,7 +9895,7 @@
         <w:rPr>
           <w:rStyle w:val="FunctionTok"/>
         </w:rPr>
-        <w:t>seq</w:t>
+        <w:t>qnorm</w:t>
       </w:r>
       <w:r>
         <w:rPr>
@@ -9482,496 +9907,73 @@
         <w:rPr>
           <w:rStyle w:val="DecValTok"/>
         </w:rPr>
-        <w:t>83</w:t>
-      </w:r>
-      <w:r>
-        <w:rPr>
-          <w:rStyle w:val="NormalTok"/>
-        </w:rPr>
-        <w:t xml:space="preserve">, </w:t>
+        <w:t>1</w:t>
+      </w:r>
+      <w:r>
+        <w:rPr>
+          <w:rStyle w:val="NormalTok"/>
+        </w:rPr>
+        <w:t xml:space="preserve"> </w:t>
+      </w:r>
+      <w:r>
+        <w:rPr>
+          <w:rStyle w:val="SpecialCharTok"/>
+        </w:rPr>
+        <w:t>-</w:t>
+      </w:r>
+      <w:r>
+        <w:rPr>
+          <w:rStyle w:val="NormalTok"/>
+        </w:rPr>
+        <w:t xml:space="preserve"> </w:t>
+      </w:r>
+      <w:r>
+        <w:rPr>
+          <w:rStyle w:val="FloatTok"/>
+        </w:rPr>
+        <w:t>1.96</w:t>
+      </w:r>
+      <w:r>
+        <w:rPr>
+          <w:rStyle w:val="SpecialCharTok"/>
+        </w:rPr>
+        <w:t>/</w:t>
       </w:r>
       <w:r>
         <w:rPr>
           <w:rStyle w:val="DecValTok"/>
         </w:rPr>
-        <w:t>94</w:t>
-      </w:r>
-      <w:r>
-        <w:rPr>
-          <w:rStyle w:val="NormalTok"/>
-        </w:rPr>
-        <w:t xml:space="preserve">, </w:t>
-      </w:r>
-      <w:r>
-        <w:rPr>
-          <w:rStyle w:val="AttributeTok"/>
-        </w:rPr>
-        <w:t>len =</w:t>
-      </w:r>
-      <w:r>
-        <w:rPr>
-          <w:rStyle w:val="NormalTok"/>
-        </w:rPr>
-        <w:t xml:space="preserve"> </w:t>
-      </w:r>
-      <w:r>
-        <w:rPr>
-          <w:rStyle w:val="DecValTok"/>
-        </w:rPr>
-        <w:t>45</w:t>
-      </w:r>
-      <w:r>
-        <w:rPr>
-          <w:rStyle w:val="NormalTok"/>
-        </w:rPr>
-        <w:t>)</w:t>
-      </w:r>
-      <w:r>
-        <w:br/>
-      </w:r>
-      <w:r>
-        <w:br/>
-      </w:r>
-      <w:r>
-        <w:rPr>
-          <w:rStyle w:val="DocumentationTok"/>
-        </w:rPr>
-        <w:t>## predict Poisson</w:t>
-      </w:r>
-      <w:r>
-        <w:br/>
-      </w:r>
-      <w:r>
-        <w:rPr>
-          <w:rStyle w:val="NormalTok"/>
-        </w:rPr>
-        <w:t xml:space="preserve">predPoisson </w:t>
-      </w:r>
-      <w:r>
-        <w:rPr>
-          <w:rStyle w:val="OtherTok"/>
-        </w:rPr>
-        <w:t>=</w:t>
-      </w:r>
-      <w:r>
-        <w:rPr>
-          <w:rStyle w:val="NormalTok"/>
-        </w:rPr>
-        <w:t xml:space="preserve"> </w:t>
-      </w:r>
-      <w:r>
-        <w:rPr>
-          <w:rStyle w:val="FunctionTok"/>
-        </w:rPr>
-        <w:t>predict</w:t>
-      </w:r>
-      <w:r>
-        <w:rPr>
-          <w:rStyle w:val="NormalTok"/>
-        </w:rPr>
-        <w:t xml:space="preserve">(model2, </w:t>
-      </w:r>
-      <w:r>
-        <w:rPr>
-          <w:rStyle w:val="AttributeTok"/>
-        </w:rPr>
-        <w:t>newdata =</w:t>
-      </w:r>
-      <w:r>
-        <w:rPr>
-          <w:rStyle w:val="NormalTok"/>
-        </w:rPr>
-        <w:t xml:space="preserve"> aids, </w:t>
-      </w:r>
-      <w:r>
-        <w:rPr>
-          <w:rStyle w:val="AttributeTok"/>
-        </w:rPr>
-        <w:t>type =</w:t>
-      </w:r>
-      <w:r>
-        <w:rPr>
-          <w:rStyle w:val="NormalTok"/>
-        </w:rPr>
-        <w:t xml:space="preserve"> </w:t>
-      </w:r>
-      <w:r>
-        <w:rPr>
-          <w:rStyle w:val="StringTok"/>
-        </w:rPr>
-        <w:t>"link"</w:t>
-      </w:r>
-      <w:r>
-        <w:rPr>
-          <w:rStyle w:val="NormalTok"/>
-        </w:rPr>
-        <w:t xml:space="preserve">, </w:t>
-      </w:r>
-      <w:r>
-        <w:rPr>
-          <w:rStyle w:val="AttributeTok"/>
-        </w:rPr>
-        <w:t>se.fit =</w:t>
-      </w:r>
-      <w:r>
-        <w:rPr>
-          <w:rStyle w:val="NormalTok"/>
-        </w:rPr>
-        <w:t xml:space="preserve"> T)</w:t>
-      </w:r>
-      <w:r>
-        <w:br/>
-      </w:r>
-      <w:r>
-        <w:br/>
-      </w:r>
-      <w:r>
-        <w:br/>
-      </w:r>
-      <w:r>
-        <w:rPr>
-          <w:rStyle w:val="DocumentationTok"/>
-        </w:rPr>
-        <w:t>## Mean and Confidence Intervals estimation</w:t>
-      </w:r>
-      <w:r>
-        <w:br/>
-      </w:r>
-      <w:r>
-        <w:rPr>
-          <w:rStyle w:val="NormalTok"/>
-        </w:rPr>
-        <w:t xml:space="preserve">muPoisson </w:t>
-      </w:r>
-      <w:r>
-        <w:rPr>
-          <w:rStyle w:val="OtherTok"/>
-        </w:rPr>
-        <w:t>=</w:t>
-      </w:r>
-      <w:r>
-        <w:rPr>
-          <w:rStyle w:val="NormalTok"/>
-        </w:rPr>
-        <w:t xml:space="preserve"> </w:t>
-      </w:r>
-      <w:r>
-        <w:rPr>
-          <w:rStyle w:val="FunctionTok"/>
-        </w:rPr>
-        <w:t>exp</w:t>
-      </w:r>
-      <w:r>
-        <w:rPr>
-          <w:rStyle w:val="NormalTok"/>
-        </w:rPr>
-        <w:t>(predPoisson</w:t>
+        <w:t>2</w:t>
+      </w:r>
+      <w:r>
+        <w:rPr>
+          <w:rStyle w:val="NormalTok"/>
+        </w:rPr>
+        <w:t xml:space="preserve">) </w:t>
       </w:r>
       <w:r>
         <w:rPr>
           <w:rStyle w:val="SpecialCharTok"/>
         </w:rPr>
+        <w:t>*</w:t>
+      </w:r>
+      <w:r>
+        <w:rPr>
+          <w:rStyle w:val="NormalTok"/>
+        </w:rPr>
+        <w:t xml:space="preserve"> predPoisson</w:t>
+      </w:r>
+      <w:r>
+        <w:rPr>
+          <w:rStyle w:val="SpecialCharTok"/>
+        </w:rPr>
         <w:t>$</w:t>
       </w:r>
       <w:r>
         <w:rPr>
           <w:rStyle w:val="NormalTok"/>
         </w:rPr>
-        <w:t>fit)</w:t>
-      </w:r>
-      <w:r>
-        <w:br/>
-      </w:r>
-      <w:r>
-        <w:rPr>
-          <w:rStyle w:val="NormalTok"/>
-        </w:rPr>
-        <w:t xml:space="preserve">muPoisson_upper </w:t>
-      </w:r>
-      <w:r>
-        <w:rPr>
-          <w:rStyle w:val="OtherTok"/>
-        </w:rPr>
-        <w:t>=</w:t>
-      </w:r>
-      <w:r>
-        <w:rPr>
-          <w:rStyle w:val="NormalTok"/>
-        </w:rPr>
-        <w:t xml:space="preserve"> </w:t>
-      </w:r>
-      <w:r>
-        <w:rPr>
-          <w:rStyle w:val="FunctionTok"/>
-        </w:rPr>
-        <w:t>exp</w:t>
-      </w:r>
-      <w:r>
-        <w:rPr>
-          <w:rStyle w:val="NormalTok"/>
-        </w:rPr>
-        <w:t>(predPoisson</w:t>
-      </w:r>
-      <w:r>
-        <w:rPr>
-          <w:rStyle w:val="SpecialCharTok"/>
-        </w:rPr>
-        <w:t>$</w:t>
-      </w:r>
-      <w:r>
-        <w:rPr>
-          <w:rStyle w:val="NormalTok"/>
-        </w:rPr>
-        <w:t xml:space="preserve">fit </w:t>
-      </w:r>
-      <w:r>
-        <w:rPr>
-          <w:rStyle w:val="SpecialCharTok"/>
-        </w:rPr>
-        <w:t>+</w:t>
-      </w:r>
-      <w:r>
-        <w:rPr>
-          <w:rStyle w:val="NormalTok"/>
-        </w:rPr>
-        <w:t xml:space="preserve"> </w:t>
-      </w:r>
-      <w:r>
-        <w:rPr>
-          <w:rStyle w:val="FunctionTok"/>
-        </w:rPr>
-        <w:t>qnorm</w:t>
-      </w:r>
-      <w:r>
-        <w:rPr>
-          <w:rStyle w:val="NormalTok"/>
-        </w:rPr>
-        <w:t>(</w:t>
-      </w:r>
-      <w:r>
-        <w:rPr>
-          <w:rStyle w:val="DecValTok"/>
-        </w:rPr>
-        <w:t>1</w:t>
-      </w:r>
-      <w:r>
-        <w:rPr>
-          <w:rStyle w:val="NormalTok"/>
-        </w:rPr>
-        <w:t xml:space="preserve"> </w:t>
-      </w:r>
-      <w:r>
-        <w:rPr>
-          <w:rStyle w:val="SpecialCharTok"/>
-        </w:rPr>
-        <w:t>-</w:t>
-      </w:r>
-      <w:r>
-        <w:rPr>
-          <w:rStyle w:val="NormalTok"/>
-        </w:rPr>
-        <w:t xml:space="preserve"> </w:t>
-      </w:r>
-      <w:r>
-        <w:rPr>
-          <w:rStyle w:val="FloatTok"/>
-        </w:rPr>
-        <w:t>1.96</w:t>
-      </w:r>
-      <w:r>
-        <w:rPr>
-          <w:rStyle w:val="SpecialCharTok"/>
-        </w:rPr>
-        <w:t>/</w:t>
-      </w:r>
-      <w:r>
-        <w:rPr>
-          <w:rStyle w:val="DecValTok"/>
-        </w:rPr>
-        <w:t>2</w:t>
-      </w:r>
-      <w:r>
-        <w:rPr>
-          <w:rStyle w:val="NormalTok"/>
-        </w:rPr>
-        <w:t xml:space="preserve">) </w:t>
-      </w:r>
-      <w:r>
-        <w:rPr>
-          <w:rStyle w:val="SpecialCharTok"/>
-        </w:rPr>
-        <w:t>*</w:t>
-      </w:r>
-      <w:r>
-        <w:rPr>
-          <w:rStyle w:val="NormalTok"/>
-        </w:rPr>
-        <w:t xml:space="preserve"> predPoisson</w:t>
-      </w:r>
-      <w:r>
-        <w:rPr>
-          <w:rStyle w:val="SpecialCharTok"/>
-        </w:rPr>
-        <w:t>$</w:t>
-      </w:r>
-      <w:r>
-        <w:rPr>
-          <w:rStyle w:val="NormalTok"/>
-        </w:rPr>
         <w:t xml:space="preserve">se.fit)  </w:t>
-      </w:r>
-      <w:r>
-        <w:rPr>
-          <w:rStyle w:val="DocumentationTok"/>
-        </w:rPr>
-        <w:t>##exp(p$fit+qnorm(1-a/2)*p$se.fit)</w:t>
-      </w:r>
-      <w:r>
-        <w:br/>
-      </w:r>
-      <w:r>
-        <w:rPr>
-          <w:rStyle w:val="NormalTok"/>
-        </w:rPr>
-        <w:t xml:space="preserve">muPoisson_lower </w:t>
-      </w:r>
-      <w:r>
-        <w:rPr>
-          <w:rStyle w:val="OtherTok"/>
-        </w:rPr>
-        <w:t>=</w:t>
-      </w:r>
-      <w:r>
-        <w:rPr>
-          <w:rStyle w:val="NormalTok"/>
-        </w:rPr>
-        <w:t xml:space="preserve"> </w:t>
-      </w:r>
-      <w:r>
-        <w:rPr>
-          <w:rStyle w:val="FunctionTok"/>
-        </w:rPr>
-        <w:t>exp</w:t>
-      </w:r>
-      <w:r>
-        <w:rPr>
-          <w:rStyle w:val="NormalTok"/>
-        </w:rPr>
-        <w:t>(predPoisson</w:t>
-      </w:r>
-      <w:r>
-        <w:rPr>
-          <w:rStyle w:val="SpecialCharTok"/>
-        </w:rPr>
-        <w:t>$</w:t>
-      </w:r>
-      <w:r>
-        <w:rPr>
-          <w:rStyle w:val="NormalTok"/>
-        </w:rPr>
-        <w:t xml:space="preserve">fit </w:t>
-      </w:r>
-      <w:r>
-        <w:rPr>
-          <w:rStyle w:val="SpecialCharTok"/>
-        </w:rPr>
-        <w:t>-</w:t>
-      </w:r>
-      <w:r>
-        <w:rPr>
-          <w:rStyle w:val="NormalTok"/>
-        </w:rPr>
-        <w:t xml:space="preserve"> </w:t>
-      </w:r>
-      <w:r>
-        <w:rPr>
-          <w:rStyle w:val="FunctionTok"/>
-        </w:rPr>
-        <w:t>qnorm</w:t>
-      </w:r>
-      <w:r>
-        <w:rPr>
-          <w:rStyle w:val="NormalTok"/>
-        </w:rPr>
-        <w:t>(</w:t>
-      </w:r>
-      <w:r>
-        <w:rPr>
-          <w:rStyle w:val="DecValTok"/>
-        </w:rPr>
-        <w:t>1</w:t>
-      </w:r>
-      <w:r>
-        <w:rPr>
-          <w:rStyle w:val="NormalTok"/>
-        </w:rPr>
-        <w:t xml:space="preserve"> </w:t>
-      </w:r>
-      <w:r>
-        <w:rPr>
-          <w:rStyle w:val="SpecialCharTok"/>
-        </w:rPr>
-        <w:t>-</w:t>
-      </w:r>
-      <w:r>
-        <w:rPr>
-          <w:rStyle w:val="NormalTok"/>
-        </w:rPr>
-        <w:t xml:space="preserve"> </w:t>
-      </w:r>
-      <w:r>
-        <w:rPr>
-          <w:rStyle w:val="FloatTok"/>
-        </w:rPr>
-        <w:t>1.96</w:t>
-      </w:r>
-      <w:r>
-        <w:rPr>
-          <w:rStyle w:val="SpecialCharTok"/>
-        </w:rPr>
-        <w:t>/</w:t>
-      </w:r>
-      <w:r>
-        <w:rPr>
-          <w:rStyle w:val="DecValTok"/>
-        </w:rPr>
-        <w:t>2</w:t>
-      </w:r>
-      <w:r>
-        <w:rPr>
-          <w:rStyle w:val="NormalTok"/>
-        </w:rPr>
-        <w:t xml:space="preserve">) </w:t>
-      </w:r>
-      <w:r>
-        <w:rPr>
-          <w:rStyle w:val="SpecialCharTok"/>
-        </w:rPr>
-        <w:t>*</w:t>
-      </w:r>
-      <w:r>
-        <w:rPr>
-          <w:rStyle w:val="NormalTok"/>
-        </w:rPr>
-        <w:t xml:space="preserve"> predPoisson</w:t>
-      </w:r>
-      <w:r>
-        <w:rPr>
-          <w:rStyle w:val="SpecialCharTok"/>
-        </w:rPr>
-        <w:t>$</w:t>
-      </w:r>
-      <w:r>
-        <w:rPr>
-          <w:rStyle w:val="NormalTok"/>
-        </w:rPr>
-        <w:t xml:space="preserve">se.fit)  </w:t>
-      </w:r>
-      <w:r>
-        <w:rPr>
-          <w:rStyle w:val="DocumentationTok"/>
-        </w:rPr>
-        <w:t>## this is the log ver in that was in cheat, ask if this is the correct way since we have a link function or I am just bad</w:t>
       </w:r>
       <w:r>
         <w:br/>
@@ -10966,7 +10968,68 @@
         <w:pStyle w:val="FirstParagraph"/>
       </w:pPr>
       <w:r>
-        <w:t>As we can see from the plot alone, the linear model fits the data better than the poisson model. The poisson model is clearly not a good model since the big majority of the model is either overestimating or underestimating the data, which is a clear indicator that this model is inadequate. The Normal distribution, seems to fit somewhat the data due to the data although non-linear not deviating too much from a line but it is still clearly that it is not an adequate model since there is too many points that are under or overestimated, making it also a not very adequate model.</w:t>
+        <w:t xml:space="preserve">As we can see from the plot alone, </w:t>
+      </w:r>
+      <w:r>
+        <w:t xml:space="preserve">neither </w:t>
+      </w:r>
+      <w:r>
+        <w:t xml:space="preserve">the </w:t>
+      </w:r>
+      <w:r>
+        <w:t>gaussian</w:t>
+      </w:r>
+      <w:r>
+        <w:t xml:space="preserve"> model </w:t>
+      </w:r>
+      <w:r>
+        <w:t xml:space="preserve">nor </w:t>
+      </w:r>
+      <w:r>
+        <w:t>the poisson model</w:t>
+      </w:r>
+      <w:r>
+        <w:t xml:space="preserve"> </w:t>
+      </w:r>
+      <w:r>
+        <w:t xml:space="preserve">fits the data </w:t>
+      </w:r>
+      <w:r>
+        <w:t>very well</w:t>
+      </w:r>
+      <w:r>
+        <w:t xml:space="preserve">. </w:t>
+      </w:r>
+    </w:p>
+    <w:p>
+      <w:pPr>
+        <w:pStyle w:val="FirstParagraph"/>
+      </w:pPr>
+      <w:r>
+        <w:t>The poisson model is clearly not a good model since the big majority of the model is either overestimating or underestimating the data, which is a clear indicator that this model is inadequate.</w:t>
+      </w:r>
+    </w:p>
+    <w:p>
+      <w:pPr>
+        <w:pStyle w:val="FirstParagraph"/>
+      </w:pPr>
+      <w:r>
+        <w:t xml:space="preserve"> The Normal distribution, seems to fit </w:t>
+      </w:r>
+      <w:r>
+        <w:t>the data almost as equally poorly, with too much overpredicitons or underpredictions</w:t>
+      </w:r>
+      <w:r>
+        <w:t xml:space="preserve">, making it also a not very adequate </w:t>
+      </w:r>
+      <w:r>
+        <w:t>fit to the data</w:t>
+      </w:r>
+      <w:r>
+        <w:t>, even if the distribution was well choosen for this type of data</w:t>
+      </w:r>
+      <w:r>
+        <w:t>.</w:t>
       </w:r>
     </w:p>
     <w:p>
@@ -10983,24 +11046,41 @@
     </w:p>
     <w:p>
       <w:pPr>
+        <w:pStyle w:val="BodyText"/>
+      </w:pPr>
+      <w:r>
+        <w:t>In this question we will be using the AIC</w:t>
+      </w:r>
+    </w:p>
+    <w:p>
+      <w:pPr>
         <w:pStyle w:val="SourceCode"/>
       </w:pPr>
       <w:r>
         <w:rPr>
           <w:rStyle w:val="CommentTok"/>
         </w:rPr>
-        <w:t># Model comparison aka IAC time</w:t>
-      </w:r>
-      <w:r>
-        <w:br/>
-      </w:r>
-      <w:r>
-        <w:br/>
+        <w:t># Model comparison aka A</w:t>
       </w:r>
       <w:r>
         <w:rPr>
           <w:rStyle w:val="CommentTok"/>
         </w:rPr>
+        <w:t>I</w:t>
+      </w:r>
+      <w:r>
+        <w:rPr>
+          <w:rStyle w:val="CommentTok"/>
+        </w:rPr>
+        <w:t>C time</w:t>
+      </w:r>
+      <w:r>
+        <w:br/>
+      </w:r>
+      <w:r>
+        <w:rPr>
+          <w:rStyle w:val="CommentTok"/>
+        </w:rPr>
         <w:t># the formula to for the AIC: −2l + 2p</w:t>
       </w:r>
       <w:r>
@@ -11058,6 +11138,7 @@
         <w:rPr>
           <w:rStyle w:val="VerbatimChar"/>
         </w:rPr>
+        <w:lastRenderedPageBreak/>
         <w:t>[1] 1153.873</w:t>
       </w:r>
     </w:p>
@@ -11066,7 +11147,6 @@
         <w:pStyle w:val="FirstParagraph"/>
       </w:pPr>
       <w:r>
-        <w:lastRenderedPageBreak/>
         <w:t>As we can see from the Akaike Information Criterion, model 1 as a much lower AIC, meaning model 1 has a much better fit than model 2 since when comparing AICs, the model with the lower values has the better fit</w:t>
       </w:r>
     </w:p>

</xml_diff>

<commit_message>
Everything is checked and pretty good
</commit_message>
<xml_diff>
--- a/Term2/StatisticalDataModeling/506CourseWork.docx
+++ b/Term2/StatisticalDataModeling/506CourseWork.docx
@@ -11101,6 +11101,24 @@
         </w:rPr>
         <w:t>(model1)</w:t>
       </w:r>
+      <w:r>
+        <w:rPr>
+          <w:rStyle w:val="NormalTok"/>
+        </w:rPr>
+        <w:t xml:space="preserve"> </w:t>
+      </w:r>
+      <w:r>
+        <w:rPr>
+          <w:rStyle w:val="CommentTok"/>
+        </w:rPr>
+        <w:t>#</w:t>
+      </w:r>
+      <w:r>
+        <w:rPr>
+          <w:rStyle w:val="CommentTok"/>
+        </w:rPr>
+        <w:t xml:space="preserve"> Gaussian</w:t>
+      </w:r>
     </w:p>
     <w:p>
       <w:pPr>
@@ -11128,6 +11146,24 @@
           <w:rStyle w:val="NormalTok"/>
         </w:rPr>
         <w:t>(model2)</w:t>
+      </w:r>
+      <w:r>
+        <w:rPr>
+          <w:rStyle w:val="NormalTok"/>
+        </w:rPr>
+        <w:t xml:space="preserve"> </w:t>
+      </w:r>
+      <w:r>
+        <w:rPr>
+          <w:rStyle w:val="CommentTok"/>
+        </w:rPr>
+        <w:t>#</w:t>
+      </w:r>
+      <w:r>
+        <w:rPr>
+          <w:rStyle w:val="CommentTok"/>
+        </w:rPr>
+        <w:t>Poisson</w:t>
       </w:r>
     </w:p>
     <w:p>
@@ -11147,7 +11183,34 @@
         <w:pStyle w:val="FirstParagraph"/>
       </w:pPr>
       <w:r>
-        <w:t>As we can see from the Akaike Information Criterion, model 1 as a much lower AIC, meaning model 1 has a much better fit than model 2 since when comparing AICs, the model with the lower values has the better fit</w:t>
+        <w:t>As we can see from the Akaike Information Criterion, model 1</w:t>
+      </w:r>
+      <w:r>
+        <w:t xml:space="preserve"> (</w:t>
+      </w:r>
+      <w:r>
+        <w:t>Gaussian</w:t>
+      </w:r>
+      <w:r>
+        <w:t>)</w:t>
+      </w:r>
+      <w:r>
+        <w:t xml:space="preserve"> as a much lower AIC, meaning model 1 has a much better fit </w:t>
+      </w:r>
+      <w:r>
+        <w:t xml:space="preserve">to the data </w:t>
+      </w:r>
+      <w:r>
+        <w:t>than model 2</w:t>
+      </w:r>
+      <w:r>
+        <w:t xml:space="preserve"> (Poisson)</w:t>
+      </w:r>
+      <w:r>
+        <w:t xml:space="preserve"> since when comparing AICs, the model with the lower values has the better fit</w:t>
+      </w:r>
+      <w:r>
+        <w:t xml:space="preserve"> to the data.</w:t>
       </w:r>
     </w:p>
     <w:p>
@@ -11246,6 +11309,14 @@
       <w:r>
         <w:t>As we can see from the Residual vs fitted model, there seems to be quadratic pattern in how the model overfits and underfits the data in a way the would require more flexibility from a quadratic term.</w:t>
       </w:r>
+      <w:r>
+        <w:t xml:space="preserve"> As such I propose we extend the module by adding a quadratic term of the data variable.</w:t>
+      </w:r>
+    </w:p>
+    <w:p>
+      <w:pPr>
+        <w:pStyle w:val="BodyText"/>
+      </w:pPr>
     </w:p>
     <w:p>
       <w:pPr>
@@ -11330,7 +11401,51 @@
         <w:pStyle w:val="BodyText"/>
       </w:pPr>
       <w:r>
-        <w:t>The Poisson model residuals seem to follow a quadratic function with some slight curves along the quadric function, this mean it required a quadratic and a cubic term for the flexibility to better fit the data.</w:t>
+        <w:t xml:space="preserve">The Poisson model residuals seem to follow a quadratic function with some slight curves along the quadric function, this mean it </w:t>
+      </w:r>
+      <w:r>
+        <w:t xml:space="preserve">will </w:t>
+      </w:r>
+      <w:r>
+        <w:t>required a</w:t>
+      </w:r>
+      <w:r>
+        <w:t>t least</w:t>
+      </w:r>
+      <w:r>
+        <w:t xml:space="preserve"> quadratic </w:t>
+      </w:r>
+      <w:r>
+        <w:t xml:space="preserve">or higher polynomial </w:t>
+      </w:r>
+      <w:r>
+        <w:t>term</w:t>
+      </w:r>
+      <w:r>
+        <w:t xml:space="preserve"> to add the necessery</w:t>
+      </w:r>
+      <w:r>
+        <w:t xml:space="preserve"> flexibility to better fit the data.</w:t>
+      </w:r>
+      <w:r>
+        <w:t xml:space="preserve"> </w:t>
+      </w:r>
+    </w:p>
+    <w:p>
+      <w:pPr>
+        <w:pStyle w:val="BodyText"/>
+      </w:pPr>
+      <w:r>
+        <w:t>As such I propose we extend the module by adding a quadratic</w:t>
+      </w:r>
+      <w:r>
+        <w:t xml:space="preserve"> </w:t>
+      </w:r>
+      <w:r>
+        <w:t>and a cubic</w:t>
+      </w:r>
+      <w:r>
+        <w:t xml:space="preserve"> term of the data variable.</w:t>
       </w:r>
     </w:p>
     <w:p>
@@ -11629,518 +11744,718 @@
         </w:rPr>
         <w:t>(model2Improved)</w:t>
       </w:r>
+      <w:r>
+        <w:br/>
+      </w:r>
+      <w:r>
+        <w:rPr>
+          <w:rStyle w:val="VerbatimChar"/>
+        </w:rPr>
+        <w:t>Call:</w:t>
+      </w:r>
+      <w:r>
+        <w:br/>
+      </w:r>
+      <w:r>
+        <w:rPr>
+          <w:rStyle w:val="VerbatimChar"/>
+        </w:rPr>
+        <w:t xml:space="preserve">glm(formula = cases ~ date + dataSq + dataCubic, family = poisson(link = "log"), </w:t>
+      </w:r>
+      <w:r>
+        <w:br/>
+      </w:r>
+      <w:r>
+        <w:rPr>
+          <w:rStyle w:val="VerbatimChar"/>
+        </w:rPr>
+        <w:t xml:space="preserve">    data = aids)</w:t>
+      </w:r>
+      <w:r>
+        <w:br/>
+      </w:r>
+      <w:r>
+        <w:br/>
+      </w:r>
+      <w:r>
+        <w:rPr>
+          <w:rStyle w:val="VerbatimChar"/>
+        </w:rPr>
+        <w:t xml:space="preserve">Deviance Residuals: </w:t>
+      </w:r>
+      <w:r>
+        <w:br/>
+      </w:r>
+      <w:r>
+        <w:rPr>
+          <w:rStyle w:val="VerbatimChar"/>
+        </w:rPr>
+        <w:lastRenderedPageBreak/>
+        <w:t xml:space="preserve">    Min       1Q   Median       3Q      Max  </w:t>
+      </w:r>
+      <w:r>
+        <w:br/>
+      </w:r>
+      <w:r>
+        <w:rPr>
+          <w:rStyle w:val="VerbatimChar"/>
+        </w:rPr>
+        <w:t xml:space="preserve">-5.5861  -1.2939  -0.3798   1.1213   4.1190  </w:t>
+      </w:r>
+      <w:r>
+        <w:br/>
+      </w:r>
+      <w:r>
+        <w:br/>
+      </w:r>
+      <w:r>
+        <w:rPr>
+          <w:rStyle w:val="VerbatimChar"/>
+        </w:rPr>
+        <w:t>Coefficients:</w:t>
+      </w:r>
+      <w:r>
+        <w:br/>
+      </w:r>
+      <w:r>
+        <w:rPr>
+          <w:rStyle w:val="VerbatimChar"/>
+        </w:rPr>
+        <w:t xml:space="preserve">              Estimate Std. Error z value Pr(&gt;|z|)    </w:t>
+      </w:r>
+      <w:r>
+        <w:br/>
+      </w:r>
+      <w:r>
+        <w:rPr>
+          <w:rStyle w:val="VerbatimChar"/>
+        </w:rPr>
+        <w:t>(Intercept) -4.151e+03  4.358e+02  -9.525   &lt;2e-16 ***</w:t>
+      </w:r>
+      <w:r>
+        <w:br/>
+      </w:r>
+      <w:r>
+        <w:rPr>
+          <w:rStyle w:val="VerbatimChar"/>
+        </w:rPr>
+        <w:t>date         1.356e+02  1.460e+01   9.290   &lt;2e-16 ***</w:t>
+      </w:r>
+      <w:r>
+        <w:br/>
+      </w:r>
+      <w:r>
+        <w:rPr>
+          <w:rStyle w:val="VerbatimChar"/>
+        </w:rPr>
+        <w:t>dataSq      -1.477e+00  1.630e-01  -9.059   &lt;2e-16 ***</w:t>
+      </w:r>
+      <w:r>
+        <w:br/>
+      </w:r>
+      <w:r>
+        <w:rPr>
+          <w:rStyle w:val="VerbatimChar"/>
+        </w:rPr>
+        <w:t>dataCubic    5.362e-03  6.062e-04   8.845   &lt;2e-16 ***</w:t>
+      </w:r>
+      <w:r>
+        <w:br/>
+      </w:r>
+      <w:r>
+        <w:br/>
+      </w:r>
+      <w:r>
+        <w:rPr>
+          <w:rStyle w:val="VerbatimChar"/>
+        </w:rPr>
+        <w:t>Null deviance: 5738.16  on 44  degrees of freedom</w:t>
+      </w:r>
+      <w:r>
+        <w:br/>
+      </w:r>
+      <w:r>
+        <w:rPr>
+          <w:rStyle w:val="VerbatimChar"/>
+        </w:rPr>
+        <w:t>Residual deviance:  166.68  on 41  degrees of freedom</w:t>
+      </w:r>
+      <w:r>
+        <w:br/>
+      </w:r>
+      <w:r>
+        <w:rPr>
+          <w:rStyle w:val="VerbatimChar"/>
+        </w:rPr>
+        <w:t>AIC: 470.53</w:t>
+      </w:r>
+      <w:r>
+        <w:br/>
+      </w:r>
     </w:p>
     <w:p>
       <w:pPr>
         <w:pStyle w:val="SourceCode"/>
-      </w:pPr>
-      <w:r>
+        <w:rPr>
+          <w:rStyle w:val="NormalTok"/>
+        </w:rPr>
+      </w:pPr>
+      <w:r>
+        <w:rPr>
+          <w:rStyle w:val="CommentTok"/>
+        </w:rPr>
+        <w:t># Fitting model 1 improvement</w:t>
+      </w:r>
+      <w:r>
+        <w:br/>
+      </w:r>
+      <w:r>
+        <w:rPr>
+          <w:rStyle w:val="NormalTok"/>
+        </w:rPr>
+        <w:t xml:space="preserve">model1Improved </w:t>
+      </w:r>
+      <w:r>
+        <w:rPr>
+          <w:rStyle w:val="OtherTok"/>
+        </w:rPr>
+        <w:t>=</w:t>
+      </w:r>
+      <w:r>
+        <w:rPr>
+          <w:rStyle w:val="NormalTok"/>
+        </w:rPr>
+        <w:t xml:space="preserve"> </w:t>
+      </w:r>
+      <w:r>
+        <w:rPr>
+          <w:rStyle w:val="FunctionTok"/>
+        </w:rPr>
+        <w:t>glm</w:t>
+      </w:r>
+      <w:r>
+        <w:rPr>
+          <w:rStyle w:val="NormalTok"/>
+        </w:rPr>
+        <w:t xml:space="preserve">(cases </w:t>
+      </w:r>
+      <w:r>
+        <w:rPr>
+          <w:rStyle w:val="SpecialCharTok"/>
+        </w:rPr>
+        <w:t>~</w:t>
+      </w:r>
+      <w:r>
+        <w:rPr>
+          <w:rStyle w:val="NormalTok"/>
+        </w:rPr>
+        <w:t xml:space="preserve"> date </w:t>
+      </w:r>
+      <w:r>
+        <w:rPr>
+          <w:rStyle w:val="SpecialCharTok"/>
+        </w:rPr>
+        <w:t>+</w:t>
+      </w:r>
+      <w:r>
+        <w:rPr>
+          <w:rStyle w:val="NormalTok"/>
+        </w:rPr>
+        <w:t xml:space="preserve"> dataSq, </w:t>
+      </w:r>
+      <w:r>
+        <w:rPr>
+          <w:rStyle w:val="AttributeTok"/>
+        </w:rPr>
+        <w:t>data =</w:t>
+      </w:r>
+      <w:r>
+        <w:rPr>
+          <w:rStyle w:val="NormalTok"/>
+        </w:rPr>
+        <w:t xml:space="preserve"> aids, </w:t>
+      </w:r>
+      <w:r>
+        <w:rPr>
+          <w:rStyle w:val="AttributeTok"/>
+        </w:rPr>
+        <w:t>family =</w:t>
+      </w:r>
+      <w:r>
+        <w:rPr>
+          <w:rStyle w:val="NormalTok"/>
+        </w:rPr>
+        <w:t xml:space="preserve"> </w:t>
+      </w:r>
+      <w:r>
+        <w:rPr>
+          <w:rStyle w:val="FunctionTok"/>
+        </w:rPr>
+        <w:t>gaussian</w:t>
+      </w:r>
+      <w:r>
+        <w:rPr>
+          <w:rStyle w:val="NormalTok"/>
+        </w:rPr>
+        <w:t>(</w:t>
+      </w:r>
+      <w:r>
+        <w:rPr>
+          <w:rStyle w:val="AttributeTok"/>
+        </w:rPr>
+        <w:t>link =</w:t>
+      </w:r>
+      <w:r>
+        <w:rPr>
+          <w:rStyle w:val="NormalTok"/>
+        </w:rPr>
+        <w:t xml:space="preserve"> </w:t>
+      </w:r>
+      <w:r>
+        <w:rPr>
+          <w:rStyle w:val="StringTok"/>
+        </w:rPr>
+        <w:t>"log"</w:t>
+      </w:r>
+      <w:r>
+        <w:rPr>
+          <w:rStyle w:val="NormalTok"/>
+        </w:rPr>
+        <w:t>))</w:t>
+      </w:r>
+    </w:p>
+    <w:p>
+      <w:pPr>
+        <w:pStyle w:val="SourceCode"/>
+        <w:rPr>
+          <w:rStyle w:val="NormalTok"/>
+        </w:rPr>
+      </w:pPr>
+      <w:r>
+        <w:rPr>
+          <w:rStyle w:val="FunctionTok"/>
+        </w:rPr>
+        <w:t>summary</w:t>
+      </w:r>
+      <w:r>
+        <w:rPr>
+          <w:rStyle w:val="NormalTok"/>
+        </w:rPr>
+        <w:t>(model</w:t>
+      </w:r>
+      <w:r>
+        <w:rPr>
+          <w:rStyle w:val="NormalTok"/>
+        </w:rPr>
+        <w:t>1</w:t>
+      </w:r>
+      <w:r>
+        <w:rPr>
+          <w:rStyle w:val="NormalTok"/>
+        </w:rPr>
+        <w:t>Improved)</w:t>
+      </w:r>
+    </w:p>
+    <w:p>
+      <w:pPr>
+        <w:pStyle w:val="SourceCode"/>
+      </w:pPr>
+      <w:r>
+        <w:t>Call:</w:t>
+      </w:r>
+    </w:p>
+    <w:p>
+      <w:pPr>
+        <w:pStyle w:val="SourceCode"/>
+      </w:pPr>
+      <w:r>
+        <w:t xml:space="preserve">glm(formula = cases ~ date + dataSq, family = gaussian(link = "log"), </w:t>
+      </w:r>
+    </w:p>
+    <w:p>
+      <w:pPr>
+        <w:pStyle w:val="SourceCode"/>
+      </w:pPr>
+      <w:r>
+        <w:t xml:space="preserve">    data = aids)</w:t>
+      </w:r>
+    </w:p>
+    <w:p>
+      <w:pPr>
+        <w:pStyle w:val="SourceCode"/>
+      </w:pPr>
+      <w:r>
+        <w:t xml:space="preserve">Deviance Residuals: </w:t>
+      </w:r>
+    </w:p>
+    <w:p>
+      <w:pPr>
+        <w:pStyle w:val="SourceCode"/>
+      </w:pPr>
+      <w:r>
+        <w:t xml:space="preserve">   Min      1Q  Median      3Q     Max  </w:t>
+      </w:r>
+    </w:p>
+    <w:p>
+      <w:pPr>
+        <w:pStyle w:val="SourceCode"/>
+      </w:pPr>
+      <w:r>
+        <w:t xml:space="preserve">-73.95  -21.04  -10.03   13.01   75.17  </w:t>
+      </w:r>
+    </w:p>
+    <w:p>
+      <w:pPr>
+        <w:pStyle w:val="SourceCode"/>
+      </w:pPr>
+      <w:r>
+        <w:t>Coefficients:</w:t>
+      </w:r>
+    </w:p>
+    <w:p>
+      <w:pPr>
+        <w:pStyle w:val="SourceCode"/>
+      </w:pPr>
+      <w:r>
+        <w:t xml:space="preserve">              Estimate Std. Error t value Pr(&gt;|t|)    </w:t>
+      </w:r>
+    </w:p>
+    <w:p>
+      <w:pPr>
+        <w:pStyle w:val="SourceCode"/>
         <w:rPr>
           <w:lang w:val="pt-PT"/>
         </w:rPr>
-        <w:br/>
-      </w:r>
+      </w:pPr>
+      <w:r>
+        <w:rPr>
+          <w:lang w:val="pt-PT"/>
+        </w:rPr>
+        <w:t>(Intercept) -2.222e+02  3.560e+01  -6.241 1.79e-07 ***</w:t>
+      </w:r>
+    </w:p>
+    <w:p>
+      <w:pPr>
+        <w:pStyle w:val="SourceCode"/>
+        <w:rPr>
+          <w:lang w:val="pt-PT"/>
+        </w:rPr>
+      </w:pPr>
+      <w:r>
+        <w:rPr>
+          <w:lang w:val="pt-PT"/>
+        </w:rPr>
+        <w:t>date         4.847e+00  7.848e-01   6.176 2.21e-07 ***</w:t>
+      </w:r>
+    </w:p>
+    <w:p>
+      <w:pPr>
+        <w:pStyle w:val="SourceCode"/>
+        <w:rPr>
+          <w:lang w:val="pt-PT"/>
+        </w:rPr>
+      </w:pPr>
+      <w:r>
+        <w:rPr>
+          <w:lang w:val="pt-PT"/>
+        </w:rPr>
+        <w:t>dataSq      -2.574e-02  4.324e-03  -5.952 4.65e-07 ***</w:t>
+      </w:r>
+    </w:p>
+    <w:p>
+      <w:pPr>
+        <w:pStyle w:val="SourceCode"/>
+      </w:pPr>
+    </w:p>
+    <w:p>
+      <w:pPr>
+        <w:pStyle w:val="SourceCode"/>
+      </w:pPr>
+      <w:r>
+        <w:t xml:space="preserve">   Null deviance: 974004  on 44  degrees of freedom</w:t>
+      </w:r>
+    </w:p>
+    <w:p>
+      <w:pPr>
+        <w:pStyle w:val="SourceCode"/>
+      </w:pPr>
+      <w:r>
+        <w:t>Residual deviance:  46327  on 42  degrees of freedom</w:t>
+      </w:r>
+    </w:p>
+    <w:p>
+      <w:pPr>
+        <w:pStyle w:val="SourceCode"/>
+      </w:pPr>
+      <w:r>
+        <w:t>AIC: 447.86</w:t>
+      </w:r>
+    </w:p>
+    <w:p>
+      <w:pPr>
+        <w:pStyle w:val="SourceCode"/>
+      </w:pPr>
+      <w:r>
+        <w:rPr>
+          <w:rStyle w:val="DocumentationTok"/>
+        </w:rPr>
+        <w:lastRenderedPageBreak/>
+        <w:t>## compare the full and reduced models using ANOVA (this order)</w:t>
+      </w:r>
+      <w:r>
+        <w:br/>
+      </w:r>
+      <w:r>
+        <w:rPr>
+          <w:rStyle w:val="FunctionTok"/>
+        </w:rPr>
+        <w:t>anova</w:t>
+      </w:r>
+      <w:r>
+        <w:rPr>
+          <w:rStyle w:val="NormalTok"/>
+        </w:rPr>
+        <w:t xml:space="preserve">(model2Improved, model2, </w:t>
+      </w:r>
+      <w:r>
+        <w:rPr>
+          <w:rStyle w:val="AttributeTok"/>
+        </w:rPr>
+        <w:t>test =</w:t>
+      </w:r>
+      <w:r>
+        <w:rPr>
+          <w:rStyle w:val="NormalTok"/>
+        </w:rPr>
+        <w:t xml:space="preserve"> </w:t>
+      </w:r>
+      <w:r>
+        <w:rPr>
+          <w:rStyle w:val="StringTok"/>
+        </w:rPr>
+        <w:t>"Chisq"</w:t>
+      </w:r>
+      <w:r>
+        <w:rPr>
+          <w:rStyle w:val="NormalTok"/>
+        </w:rPr>
+        <w:t>)</w:t>
+      </w:r>
+    </w:p>
+    <w:p>
+      <w:pPr>
+        <w:pStyle w:val="SourceCode"/>
+      </w:pPr>
       <w:r>
         <w:rPr>
           <w:rStyle w:val="VerbatimChar"/>
-          <w:lang w:val="pt-PT"/>
-        </w:rPr>
-        <w:t>Call:</w:t>
-      </w:r>
-      <w:r>
-        <w:rPr>
-          <w:lang w:val="pt-PT"/>
-        </w:rPr>
+        </w:rPr>
+        <w:t>Analysis of Deviance Table</w:t>
+      </w:r>
+      <w:r>
+        <w:br/>
+      </w:r>
+      <w:r>
         <w:br/>
       </w:r>
       <w:r>
         <w:rPr>
           <w:rStyle w:val="VerbatimChar"/>
-          <w:lang w:val="pt-PT"/>
-        </w:rPr>
-        <w:t xml:space="preserve">glm(formula = cases ~ date + dataSq + dataCubic, family = poisson(link = "log"), </w:t>
-      </w:r>
-      <w:r>
-        <w:rPr>
-          <w:lang w:val="pt-PT"/>
-        </w:rPr>
+        </w:rPr>
+        <w:t>Model 1: cases ~ date + dataSq + dataCubic</w:t>
+      </w:r>
+      <w:r>
         <w:br/>
       </w:r>
       <w:r>
         <w:rPr>
           <w:rStyle w:val="VerbatimChar"/>
-          <w:lang w:val="pt-PT"/>
-        </w:rPr>
-        <w:t xml:space="preserve">    data = aids)</w:t>
-      </w:r>
-      <w:r>
-        <w:rPr>
-          <w:lang w:val="pt-PT"/>
-        </w:rPr>
-        <w:br/>
-      </w:r>
-      <w:r>
-        <w:rPr>
-          <w:lang w:val="pt-PT"/>
-        </w:rPr>
+        </w:rPr>
+        <w:t>Model 2: cases ~ date</w:t>
+      </w:r>
+      <w:r>
         <w:br/>
       </w:r>
       <w:r>
         <w:rPr>
           <w:rStyle w:val="VerbatimChar"/>
-          <w:lang w:val="pt-PT"/>
-        </w:rPr>
-        <w:t xml:space="preserve">Deviance Residuals: </w:t>
-      </w:r>
-      <w:r>
-        <w:rPr>
-          <w:lang w:val="pt-PT"/>
-        </w:rPr>
+        </w:rPr>
+        <w:t xml:space="preserve">  Resid. Df Resid. Dev Df Deviance  Pr(&gt;Chi)    </w:t>
+      </w:r>
+      <w:r>
         <w:br/>
       </w:r>
       <w:r>
         <w:rPr>
           <w:rStyle w:val="VerbatimChar"/>
-          <w:lang w:val="pt-PT"/>
-        </w:rPr>
-        <w:t xml:space="preserve">    Min       1Q   Median       3Q      Max  </w:t>
-      </w:r>
-      <w:r>
-        <w:rPr>
-          <w:lang w:val="pt-PT"/>
-        </w:rPr>
+        </w:rPr>
+        <w:t xml:space="preserve">1        41     166.68                          </w:t>
+      </w:r>
+      <w:r>
         <w:br/>
       </w:r>
       <w:r>
         <w:rPr>
           <w:rStyle w:val="VerbatimChar"/>
-          <w:lang w:val="pt-PT"/>
-        </w:rPr>
-        <w:lastRenderedPageBreak/>
-        <w:t xml:space="preserve">-5.5861  -1.2939  -0.3798   1.1213   4.1190  </w:t>
-      </w:r>
-      <w:r>
-        <w:rPr>
-          <w:lang w:val="pt-PT"/>
-        </w:rPr>
-        <w:br/>
-      </w:r>
-      <w:r>
-        <w:rPr>
-          <w:lang w:val="pt-PT"/>
-        </w:rPr>
+        </w:rPr>
+        <w:t>2        43     854.02 -2  -687.34 &lt; 2.2e-16 ***</w:t>
+      </w:r>
+      <w:r>
         <w:br/>
       </w:r>
       <w:r>
         <w:rPr>
           <w:rStyle w:val="VerbatimChar"/>
-          <w:lang w:val="pt-PT"/>
-        </w:rPr>
-        <w:t>Coefficients:</w:t>
-      </w:r>
-      <w:r>
-        <w:rPr>
-          <w:lang w:val="pt-PT"/>
-        </w:rPr>
+        </w:rPr>
+        <w:t>---</w:t>
+      </w:r>
+      <w:r>
         <w:br/>
       </w:r>
       <w:r>
         <w:rPr>
           <w:rStyle w:val="VerbatimChar"/>
-          <w:lang w:val="pt-PT"/>
-        </w:rPr>
-        <w:t xml:space="preserve">              Estimate Std. Error z value Pr(&gt;|z|)    </w:t>
-      </w:r>
-      <w:r>
-        <w:rPr>
-          <w:lang w:val="pt-PT"/>
-        </w:rPr>
-        <w:br/>
-      </w:r>
+        </w:rPr>
+        <w:t>Signif. codes:  0 '***' 0.001 '**' 0.01 '*' 0.05 '.' 0.1 ' ' 1</w:t>
+      </w:r>
+    </w:p>
+    <w:p>
+      <w:pPr>
+        <w:pStyle w:val="FirstParagraph"/>
+      </w:pPr>
+      <w:r>
+        <w:t>We can see that the p-value is less than 0.05</w:t>
+      </w:r>
+      <w:r>
+        <w:t xml:space="preserve"> from the Chi-Squared</w:t>
+      </w:r>
+      <w:r>
+        <w:t xml:space="preserve"> and therefore we can reject the null hypothesis and conclude that the model with the quadratic and cubic terms is better than the linear Poisson model statistically so we should choose the improved model.</w:t>
+      </w:r>
+    </w:p>
+    <w:p>
+      <w:pPr>
+        <w:pStyle w:val="SourceCode"/>
+      </w:pPr>
+      <w:r>
+        <w:rPr>
+          <w:rStyle w:val="DocumentationTok"/>
+        </w:rPr>
+        <w:t>## compare the full and reduced models using ANOVA (this order)</w:t>
+      </w:r>
+      <w:r>
+        <w:br/>
+      </w:r>
+      <w:r>
+        <w:rPr>
+          <w:rStyle w:val="FunctionTok"/>
+        </w:rPr>
+        <w:t>anova</w:t>
+      </w:r>
+      <w:r>
+        <w:rPr>
+          <w:rStyle w:val="NormalTok"/>
+        </w:rPr>
+        <w:t xml:space="preserve">(model1Improved, model1, </w:t>
+      </w:r>
+      <w:r>
+        <w:rPr>
+          <w:rStyle w:val="AttributeTok"/>
+        </w:rPr>
+        <w:t>test =</w:t>
+      </w:r>
+      <w:r>
+        <w:rPr>
+          <w:rStyle w:val="NormalTok"/>
+        </w:rPr>
+        <w:t xml:space="preserve"> </w:t>
+      </w:r>
+      <w:r>
+        <w:rPr>
+          <w:rStyle w:val="StringTok"/>
+        </w:rPr>
+        <w:t>"Chisq"</w:t>
+      </w:r>
+      <w:r>
+        <w:rPr>
+          <w:rStyle w:val="NormalTok"/>
+        </w:rPr>
+        <w:t>)</w:t>
+      </w:r>
+    </w:p>
+    <w:p>
+      <w:pPr>
+        <w:pStyle w:val="SourceCode"/>
+      </w:pPr>
       <w:r>
         <w:rPr>
           <w:rStyle w:val="VerbatimChar"/>
-          <w:lang w:val="pt-PT"/>
-        </w:rPr>
-        <w:t>(Intercept) -4.151e+03  4.358e+02  -9.525   &lt;2e-16 ***</w:t>
-      </w:r>
-      <w:r>
-        <w:rPr>
-          <w:lang w:val="pt-PT"/>
-        </w:rPr>
+        </w:rPr>
+        <w:t>Analysis of Deviance Table</w:t>
+      </w:r>
+      <w:r>
+        <w:br/>
+      </w:r>
+      <w:r>
         <w:br/>
       </w:r>
       <w:r>
         <w:rPr>
           <w:rStyle w:val="VerbatimChar"/>
-          <w:lang w:val="pt-PT"/>
-        </w:rPr>
-        <w:t>date         1.356e+02  1.460e+01   9.290   &lt;2e-16 ***</w:t>
-      </w:r>
-      <w:r>
-        <w:rPr>
-          <w:lang w:val="pt-PT"/>
-        </w:rPr>
+        </w:rPr>
+        <w:t>Model 1: cases ~ date + dataSq</w:t>
+      </w:r>
+      <w:r>
         <w:br/>
       </w:r>
       <w:r>
         <w:rPr>
           <w:rStyle w:val="VerbatimChar"/>
-          <w:lang w:val="pt-PT"/>
-        </w:rPr>
-        <w:t>dataSq      -1.477e+00  1.630e-01  -9.059   &lt;2e-16 ***</w:t>
-      </w:r>
-      <w:r>
-        <w:rPr>
-          <w:lang w:val="pt-PT"/>
-        </w:rPr>
+        </w:rPr>
+        <w:t>Model 2: cases ~ date</w:t>
+      </w:r>
+      <w:r>
         <w:br/>
       </w:r>
       <w:r>
         <w:rPr>
           <w:rStyle w:val="VerbatimChar"/>
-          <w:lang w:val="pt-PT"/>
-        </w:rPr>
-        <w:t>dataCubic    5.362e-03  6.062e-04   8.845   &lt;2e-16 ***</w:t>
-      </w:r>
-      <w:r>
-        <w:rPr>
-          <w:lang w:val="pt-PT"/>
-        </w:rPr>
+        </w:rPr>
+        <w:t xml:space="preserve">  Resid. Df Resid. Dev Df Deviance  Pr(&gt;Chi)    </w:t>
+      </w:r>
+      <w:r>
         <w:br/>
       </w:r>
       <w:r>
         <w:rPr>
           <w:rStyle w:val="VerbatimChar"/>
-          <w:lang w:val="pt-PT"/>
+        </w:rPr>
+        <w:t xml:space="preserve">1        42      46327                          </w:t>
+      </w:r>
+      <w:r>
+        <w:br/>
+      </w:r>
+      <w:r>
+        <w:rPr>
+          <w:rStyle w:val="VerbatimChar"/>
+        </w:rPr>
+        <w:t>2        43     105306 -1   -58979 2.627e-13 ***</w:t>
+      </w:r>
+      <w:r>
+        <w:br/>
+      </w:r>
+      <w:r>
+        <w:rPr>
+          <w:rStyle w:val="VerbatimChar"/>
         </w:rPr>
         <w:t>---</w:t>
       </w:r>
       <w:r>
-        <w:rPr>
-          <w:lang w:val="pt-PT"/>
-        </w:rPr>
         <w:br/>
       </w:r>
       <w:r>
         <w:rPr>
           <w:rStyle w:val="VerbatimChar"/>
-          <w:lang w:val="pt-PT"/>
-        </w:rPr>
-        <w:t xml:space="preserve">Signif. codes:  0 '***' 0.001 '**' 0.01 '*' 0.05 '.' </w:t>
-      </w:r>
-      <w:r>
-        <w:rPr>
-          <w:rStyle w:val="VerbatimChar"/>
-        </w:rPr>
-        <w:t>0.1 ' ' 1</w:t>
-      </w:r>
-      <w:r>
-        <w:br/>
-      </w:r>
-      <w:r>
-        <w:br/>
-      </w:r>
-      <w:r>
-        <w:rPr>
-          <w:rStyle w:val="VerbatimChar"/>
-        </w:rPr>
-        <w:t>(Dispersion parameter for poisson family taken to be 1)</w:t>
-      </w:r>
-      <w:r>
-        <w:br/>
-      </w:r>
-      <w:r>
-        <w:br/>
-      </w:r>
-      <w:r>
-        <w:rPr>
-          <w:rStyle w:val="VerbatimChar"/>
-        </w:rPr>
-        <w:t xml:space="preserve">    Null deviance: 5738.16  on 44  degrees of freedom</w:t>
-      </w:r>
-      <w:r>
-        <w:br/>
-      </w:r>
-      <w:r>
-        <w:rPr>
-          <w:rStyle w:val="VerbatimChar"/>
-        </w:rPr>
-        <w:t>Residual deviance:  166.68  on 41  degrees of freedom</w:t>
-      </w:r>
-      <w:r>
-        <w:br/>
-      </w:r>
-      <w:r>
-        <w:rPr>
-          <w:rStyle w:val="VerbatimChar"/>
-        </w:rPr>
-        <w:t>AIC: 470.53</w:t>
-      </w:r>
-      <w:r>
-        <w:br/>
-      </w:r>
-      <w:r>
-        <w:br/>
-      </w:r>
-      <w:r>
-        <w:rPr>
-          <w:rStyle w:val="VerbatimChar"/>
-        </w:rPr>
-        <w:t>Number of Fisher Scoring iterations: 4</w:t>
-      </w:r>
-    </w:p>
-    <w:p>
-      <w:pPr>
-        <w:pStyle w:val="SourceCode"/>
-      </w:pPr>
-      <w:r>
-        <w:rPr>
-          <w:rStyle w:val="CommentTok"/>
-        </w:rPr>
-        <w:t># Fitting model 1 improvement</w:t>
-      </w:r>
-      <w:r>
-        <w:br/>
-      </w:r>
-      <w:r>
-        <w:rPr>
-          <w:rStyle w:val="NormalTok"/>
-        </w:rPr>
-        <w:t xml:space="preserve">model1Improved </w:t>
-      </w:r>
-      <w:r>
-        <w:rPr>
-          <w:rStyle w:val="OtherTok"/>
-        </w:rPr>
-        <w:t>=</w:t>
-      </w:r>
-      <w:r>
-        <w:rPr>
-          <w:rStyle w:val="NormalTok"/>
-        </w:rPr>
-        <w:t xml:space="preserve"> </w:t>
-      </w:r>
-      <w:r>
-        <w:rPr>
-          <w:rStyle w:val="FunctionTok"/>
-        </w:rPr>
-        <w:t>glm</w:t>
-      </w:r>
-      <w:r>
-        <w:rPr>
-          <w:rStyle w:val="NormalTok"/>
-        </w:rPr>
-        <w:t xml:space="preserve">(cases </w:t>
-      </w:r>
-      <w:r>
-        <w:rPr>
-          <w:rStyle w:val="SpecialCharTok"/>
-        </w:rPr>
-        <w:t>~</w:t>
-      </w:r>
-      <w:r>
-        <w:rPr>
-          <w:rStyle w:val="NormalTok"/>
-        </w:rPr>
-        <w:t xml:space="preserve"> date </w:t>
-      </w:r>
-      <w:r>
-        <w:rPr>
-          <w:rStyle w:val="SpecialCharTok"/>
-        </w:rPr>
-        <w:t>+</w:t>
-      </w:r>
-      <w:r>
-        <w:rPr>
-          <w:rStyle w:val="NormalTok"/>
-        </w:rPr>
-        <w:t xml:space="preserve"> dataSq, </w:t>
-      </w:r>
-      <w:r>
-        <w:rPr>
-          <w:rStyle w:val="AttributeTok"/>
-        </w:rPr>
-        <w:t>data =</w:t>
-      </w:r>
-      <w:r>
-        <w:rPr>
-          <w:rStyle w:val="NormalTok"/>
-        </w:rPr>
-        <w:t xml:space="preserve"> aids, </w:t>
-      </w:r>
-      <w:r>
-        <w:rPr>
-          <w:rStyle w:val="AttributeTok"/>
-        </w:rPr>
-        <w:t>family =</w:t>
-      </w:r>
-      <w:r>
-        <w:rPr>
-          <w:rStyle w:val="NormalTok"/>
-        </w:rPr>
-        <w:t xml:space="preserve"> </w:t>
-      </w:r>
-      <w:r>
-        <w:rPr>
-          <w:rStyle w:val="FunctionTok"/>
-        </w:rPr>
-        <w:t>gaussian</w:t>
-      </w:r>
-      <w:r>
-        <w:rPr>
-          <w:rStyle w:val="NormalTok"/>
-        </w:rPr>
-        <w:t>(</w:t>
-      </w:r>
-      <w:r>
-        <w:rPr>
-          <w:rStyle w:val="AttributeTok"/>
-        </w:rPr>
-        <w:t>link =</w:t>
-      </w:r>
-      <w:r>
-        <w:rPr>
-          <w:rStyle w:val="NormalTok"/>
-        </w:rPr>
-        <w:t xml:space="preserve"> </w:t>
-      </w:r>
-      <w:r>
-        <w:rPr>
-          <w:rStyle w:val="StringTok"/>
-        </w:rPr>
-        <w:t>"log"</w:t>
-      </w:r>
-      <w:r>
-        <w:rPr>
-          <w:rStyle w:val="NormalTok"/>
-        </w:rPr>
-        <w:t>))</w:t>
-      </w:r>
-    </w:p>
-    <w:p>
-      <w:pPr>
-        <w:pStyle w:val="SourceCode"/>
-      </w:pPr>
-      <w:r>
-        <w:rPr>
-          <w:rStyle w:val="DocumentationTok"/>
-        </w:rPr>
-        <w:t>## compare the full and reduced models using ANOVA (this order)</w:t>
-      </w:r>
-      <w:r>
-        <w:br/>
-      </w:r>
-      <w:r>
-        <w:rPr>
-          <w:rStyle w:val="FunctionTok"/>
-        </w:rPr>
-        <w:t>anova</w:t>
-      </w:r>
-      <w:r>
-        <w:rPr>
-          <w:rStyle w:val="NormalTok"/>
-        </w:rPr>
-        <w:t xml:space="preserve">(model2Improved, model2, </w:t>
-      </w:r>
-      <w:r>
-        <w:rPr>
-          <w:rStyle w:val="AttributeTok"/>
-        </w:rPr>
-        <w:t>test =</w:t>
-      </w:r>
-      <w:r>
-        <w:rPr>
-          <w:rStyle w:val="NormalTok"/>
-        </w:rPr>
-        <w:t xml:space="preserve"> </w:t>
-      </w:r>
-      <w:r>
-        <w:rPr>
-          <w:rStyle w:val="StringTok"/>
-        </w:rPr>
-        <w:t>"Chisq"</w:t>
-      </w:r>
-      <w:r>
-        <w:rPr>
-          <w:rStyle w:val="NormalTok"/>
-        </w:rPr>
-        <w:t>)</w:t>
-      </w:r>
-    </w:p>
-    <w:p>
-      <w:pPr>
-        <w:pStyle w:val="SourceCode"/>
-      </w:pPr>
-      <w:r>
-        <w:rPr>
-          <w:rStyle w:val="VerbatimChar"/>
-        </w:rPr>
-        <w:t>Analysis of Deviance Table</w:t>
-      </w:r>
-      <w:r>
-        <w:br/>
-      </w:r>
-      <w:r>
-        <w:br/>
-      </w:r>
-      <w:r>
-        <w:rPr>
-          <w:rStyle w:val="VerbatimChar"/>
-        </w:rPr>
-        <w:t>Model 1: cases ~ date + dataSq + dataCubic</w:t>
-      </w:r>
-      <w:r>
-        <w:br/>
-      </w:r>
-      <w:r>
-        <w:rPr>
-          <w:rStyle w:val="VerbatimChar"/>
-        </w:rPr>
-        <w:t>Model 2: cases ~ date</w:t>
-      </w:r>
-      <w:r>
-        <w:br/>
-      </w:r>
-      <w:r>
-        <w:rPr>
-          <w:rStyle w:val="VerbatimChar"/>
-        </w:rPr>
-        <w:t xml:space="preserve">  Resid. Df Resid. Dev Df Deviance  Pr(&gt;Chi)    </w:t>
-      </w:r>
-      <w:r>
-        <w:br/>
-      </w:r>
-      <w:r>
-        <w:rPr>
-          <w:rStyle w:val="VerbatimChar"/>
-        </w:rPr>
-        <w:t xml:space="preserve">1        41     166.68                          </w:t>
-      </w:r>
-      <w:r>
-        <w:br/>
-      </w:r>
-      <w:r>
-        <w:rPr>
-          <w:rStyle w:val="VerbatimChar"/>
-        </w:rPr>
-        <w:t>2        43     854.02 -2  -687.34 &lt; 2.2e-16 ***</w:t>
-      </w:r>
-      <w:r>
-        <w:br/>
-      </w:r>
-      <w:r>
-        <w:rPr>
-          <w:rStyle w:val="VerbatimChar"/>
-        </w:rPr>
-        <w:t>---</w:t>
-      </w:r>
-      <w:r>
-        <w:br/>
-      </w:r>
-      <w:r>
-        <w:rPr>
-          <w:rStyle w:val="VerbatimChar"/>
         </w:rPr>
         <w:t>Signif. codes:  0 '***' 0.001 '**' 0.01 '*' 0.05 '.' 0.1 ' ' 1</w:t>
       </w:r>
@@ -12150,143 +12465,13 @@
         <w:pStyle w:val="FirstParagraph"/>
       </w:pPr>
       <w:r>
-        <w:t>We can see that the p-value is less than 0.05 and therefore we can reject the null hypothesis and conclude that the model with the quadratic and cubic terms is better than the linear Poisson model statistically so we should choose the improved model.</w:t>
-      </w:r>
-    </w:p>
-    <w:p>
-      <w:pPr>
-        <w:pStyle w:val="SourceCode"/>
-      </w:pPr>
-      <w:r>
-        <w:rPr>
-          <w:rStyle w:val="DocumentationTok"/>
-        </w:rPr>
-        <w:t>## compare the full and reduced models using ANOVA (this order)</w:t>
-      </w:r>
-      <w:r>
-        <w:br/>
-      </w:r>
-      <w:r>
-        <w:rPr>
-          <w:rStyle w:val="FunctionTok"/>
-        </w:rPr>
-        <w:t>anova</w:t>
-      </w:r>
-      <w:r>
-        <w:rPr>
-          <w:rStyle w:val="NormalTok"/>
-        </w:rPr>
-        <w:t xml:space="preserve">(model1Improved, model1, </w:t>
-      </w:r>
-      <w:r>
-        <w:rPr>
-          <w:rStyle w:val="AttributeTok"/>
-        </w:rPr>
-        <w:t>test =</w:t>
-      </w:r>
-      <w:r>
-        <w:rPr>
-          <w:rStyle w:val="NormalTok"/>
-        </w:rPr>
-        <w:t xml:space="preserve"> </w:t>
-      </w:r>
-      <w:r>
-        <w:rPr>
-          <w:rStyle w:val="StringTok"/>
-        </w:rPr>
-        <w:t>"Chisq"</w:t>
-      </w:r>
-      <w:r>
-        <w:rPr>
-          <w:rStyle w:val="NormalTok"/>
-        </w:rPr>
-        <w:t>)</w:t>
-      </w:r>
-    </w:p>
-    <w:p>
-      <w:pPr>
-        <w:pStyle w:val="SourceCode"/>
-      </w:pPr>
-      <w:r>
-        <w:rPr>
-          <w:rStyle w:val="VerbatimChar"/>
-        </w:rPr>
-        <w:t>Analysis of Deviance Table</w:t>
-      </w:r>
-      <w:r>
-        <w:br/>
-      </w:r>
-      <w:r>
-        <w:br/>
-      </w:r>
-      <w:r>
-        <w:rPr>
-          <w:rStyle w:val="VerbatimChar"/>
-        </w:rPr>
-        <w:t>Model 1: cases ~ date + dataSq</w:t>
-      </w:r>
-      <w:r>
-        <w:br/>
-      </w:r>
-      <w:r>
-        <w:rPr>
-          <w:rStyle w:val="VerbatimChar"/>
-        </w:rPr>
-        <w:t>Model 2: cases ~ date</w:t>
-      </w:r>
-      <w:r>
-        <w:br/>
-      </w:r>
-      <w:r>
-        <w:rPr>
-          <w:rStyle w:val="VerbatimChar"/>
-        </w:rPr>
-        <w:t xml:space="preserve">  Resid. Df Resid. Dev Df Deviance  Pr(&gt;Chi)    </w:t>
-      </w:r>
-      <w:r>
-        <w:br/>
-      </w:r>
-      <w:r>
-        <w:rPr>
-          <w:rStyle w:val="VerbatimChar"/>
-        </w:rPr>
-        <w:t xml:space="preserve">1        42      46327                          </w:t>
-      </w:r>
-      <w:r>
-        <w:br/>
-      </w:r>
-      <w:r>
-        <w:rPr>
-          <w:rStyle w:val="VerbatimChar"/>
-        </w:rPr>
-        <w:t>2        43     105306 -1   -58979 2.627e-13 ***</w:t>
-      </w:r>
-      <w:r>
-        <w:br/>
-      </w:r>
-      <w:r>
-        <w:rPr>
-          <w:rStyle w:val="VerbatimChar"/>
-        </w:rPr>
-        <w:lastRenderedPageBreak/>
-        <w:t>---</w:t>
-      </w:r>
-      <w:r>
-        <w:br/>
-      </w:r>
-      <w:r>
-        <w:rPr>
-          <w:rStyle w:val="VerbatimChar"/>
-        </w:rPr>
-        <w:t>Signif. codes:  0 '***' 0.001 '**' 0.01 '*' 0.05 '.' 0.1 ' ' 1</w:t>
-      </w:r>
-    </w:p>
-    <w:p>
-      <w:pPr>
-        <w:pStyle w:val="FirstParagraph"/>
-      </w:pPr>
-      <w:r>
-        <w:t>We can once again see that the p-value is less than 0.05 and therefore we can reject the null hypothesis and conclude that the model with the quadratic term is better than the linear Gaussian model statistically so we should choose the improved model.</w:t>
+        <w:t xml:space="preserve">We can once again see that the p-value is less than 0.05 </w:t>
+      </w:r>
+      <w:r>
+        <w:t xml:space="preserve">from the Chi-Squared </w:t>
+      </w:r>
+      <w:r>
+        <w:t>and therefore we can reject the null hypothesis and conclude that the model with the quadratic term is better than the linear Gaussian model statistically so we should choose the improved model.</w:t>
       </w:r>
     </w:p>
     <w:p>
@@ -12330,6 +12515,7 @@
         <w:pStyle w:val="BodyText"/>
       </w:pPr>
       <w:r>
+        <w:lastRenderedPageBreak/>
         <w:t>Now that we have established that both models have their flaws I will begin by comparing both models.</w:t>
       </w:r>
     </w:p>
@@ -12596,8 +12782,13 @@
         <w:pStyle w:val="BodyText"/>
       </w:pPr>
       <w:r>
-        <w:lastRenderedPageBreak/>
-        <w:t>Leaving us to choose neither of the models as good fit for the data, although the improved Poisson would still be preferred to the improved Gaussian since it is the only one of the improved models respecting the nature of the data.</w:t>
+        <w:t>Leaving us to choose neither of the models as good fit for the data, although the improved Poisson would still be preferred to the improved Gaussian since it is the only one of the improved models respecting the nature of the data</w:t>
+      </w:r>
+      <w:r>
+        <w:t xml:space="preserve"> and the AIC difference between these two improved models is no longer as big as the initial models difference</w:t>
+      </w:r>
+      <w:r>
+        <w:t>.</w:t>
       </w:r>
     </w:p>
     <w:p>
@@ -12620,7 +12811,91 @@
         <w:rPr>
           <w:rStyle w:val="CommentTok"/>
         </w:rPr>
-        <w:t># Fit the model model2Improved = glm(cases ~ date + dataSq + dataCubic,</w:t>
+        <w:t xml:space="preserve"># Fit the model </w:t>
+      </w:r>
+      <w:r>
+        <w:br/>
+      </w:r>
+      <w:r>
+        <w:rPr>
+          <w:rStyle w:val="NormalTok"/>
+        </w:rPr>
+        <w:t xml:space="preserve">modelNegativeBinom </w:t>
+      </w:r>
+      <w:r>
+        <w:rPr>
+          <w:rStyle w:val="OtherTok"/>
+        </w:rPr>
+        <w:t>&lt;-</w:t>
+      </w:r>
+      <w:r>
+        <w:rPr>
+          <w:rStyle w:val="NormalTok"/>
+        </w:rPr>
+        <w:t xml:space="preserve"> </w:t>
+      </w:r>
+      <w:r>
+        <w:rPr>
+          <w:rStyle w:val="FunctionTok"/>
+        </w:rPr>
+        <w:t>glm.nb</w:t>
+      </w:r>
+      <w:r>
+        <w:rPr>
+          <w:rStyle w:val="NormalTok"/>
+        </w:rPr>
+        <w:t xml:space="preserve">(cases </w:t>
+      </w:r>
+      <w:r>
+        <w:rPr>
+          <w:rStyle w:val="SpecialCharTok"/>
+        </w:rPr>
+        <w:t>~</w:t>
+      </w:r>
+      <w:r>
+        <w:rPr>
+          <w:rStyle w:val="NormalTok"/>
+        </w:rPr>
+        <w:t xml:space="preserve"> (date </w:t>
+      </w:r>
+      <w:r>
+        <w:rPr>
+          <w:rStyle w:val="SpecialCharTok"/>
+        </w:rPr>
+        <w:t>+</w:t>
+      </w:r>
+      <w:r>
+        <w:rPr>
+          <w:rStyle w:val="NormalTok"/>
+        </w:rPr>
+        <w:t xml:space="preserve"> dataSq </w:t>
+      </w:r>
+      <w:r>
+        <w:rPr>
+          <w:rStyle w:val="SpecialCharTok"/>
+        </w:rPr>
+        <w:t>+</w:t>
+      </w:r>
+      <w:r>
+        <w:rPr>
+          <w:rStyle w:val="NormalTok"/>
+        </w:rPr>
+        <w:t xml:space="preserve"> dataCubic), </w:t>
+      </w:r>
+      <w:r>
+        <w:rPr>
+          <w:rStyle w:val="AttributeTok"/>
+        </w:rPr>
+        <w:t>data =</w:t>
+      </w:r>
+      <w:r>
+        <w:rPr>
+          <w:rStyle w:val="NormalTok"/>
+        </w:rPr>
+        <w:t xml:space="preserve"> aids)</w:t>
+      </w:r>
+      <w:r>
+        <w:br/>
       </w:r>
       <w:r>
         <w:br/>
@@ -12629,108 +12904,15 @@
         <w:rPr>
           <w:rStyle w:val="CommentTok"/>
         </w:rPr>
-        <w:t># data = aids, family = poisson(link='log'))</w:t>
-      </w:r>
-      <w:r>
-        <w:br/>
-      </w:r>
-      <w:r>
-        <w:rPr>
-          <w:rStyle w:val="NormalTok"/>
-        </w:rPr>
-        <w:t xml:space="preserve">modelNegativeBinom </w:t>
-      </w:r>
-      <w:r>
-        <w:rPr>
-          <w:rStyle w:val="OtherTok"/>
-        </w:rPr>
-        <w:t>&lt;-</w:t>
-      </w:r>
-      <w:r>
-        <w:rPr>
-          <w:rStyle w:val="NormalTok"/>
-        </w:rPr>
-        <w:t xml:space="preserve"> </w:t>
+        <w:t># Model summary</w:t>
+      </w:r>
+      <w:r>
+        <w:br/>
       </w:r>
       <w:r>
         <w:rPr>
           <w:rStyle w:val="FunctionTok"/>
         </w:rPr>
-        <w:t>glm.nb</w:t>
-      </w:r>
-      <w:r>
-        <w:rPr>
-          <w:rStyle w:val="NormalTok"/>
-        </w:rPr>
-        <w:t xml:space="preserve">(cases </w:t>
-      </w:r>
-      <w:r>
-        <w:rPr>
-          <w:rStyle w:val="SpecialCharTok"/>
-        </w:rPr>
-        <w:t>~</w:t>
-      </w:r>
-      <w:r>
-        <w:rPr>
-          <w:rStyle w:val="NormalTok"/>
-        </w:rPr>
-        <w:t xml:space="preserve"> (date </w:t>
-      </w:r>
-      <w:r>
-        <w:rPr>
-          <w:rStyle w:val="SpecialCharTok"/>
-        </w:rPr>
-        <w:t>+</w:t>
-      </w:r>
-      <w:r>
-        <w:rPr>
-          <w:rStyle w:val="NormalTok"/>
-        </w:rPr>
-        <w:t xml:space="preserve"> dataSq </w:t>
-      </w:r>
-      <w:r>
-        <w:rPr>
-          <w:rStyle w:val="SpecialCharTok"/>
-        </w:rPr>
-        <w:t>+</w:t>
-      </w:r>
-      <w:r>
-        <w:rPr>
-          <w:rStyle w:val="NormalTok"/>
-        </w:rPr>
-        <w:t xml:space="preserve"> dataCubic), </w:t>
-      </w:r>
-      <w:r>
-        <w:rPr>
-          <w:rStyle w:val="AttributeTok"/>
-        </w:rPr>
-        <w:t>data =</w:t>
-      </w:r>
-      <w:r>
-        <w:rPr>
-          <w:rStyle w:val="NormalTok"/>
-        </w:rPr>
-        <w:t xml:space="preserve"> aids)</w:t>
-      </w:r>
-      <w:r>
-        <w:br/>
-      </w:r>
-      <w:r>
-        <w:br/>
-      </w:r>
-      <w:r>
-        <w:rPr>
-          <w:rStyle w:val="CommentTok"/>
-        </w:rPr>
-        <w:t># Model summary</w:t>
-      </w:r>
-      <w:r>
-        <w:br/>
-      </w:r>
-      <w:r>
-        <w:rPr>
-          <w:rStyle w:val="FunctionTok"/>
-        </w:rPr>
         <w:t>summary</w:t>
       </w:r>
       <w:r>
@@ -12743,6 +12925,9 @@
     <w:p>
       <w:pPr>
         <w:pStyle w:val="SourceCode"/>
+        <w:rPr>
+          <w:lang w:val="pt-PT"/>
+        </w:rPr>
       </w:pPr>
       <w:r>
         <w:rPr>
@@ -12826,6 +13011,7 @@
           <w:rStyle w:val="VerbatimChar"/>
           <w:lang w:val="pt-PT"/>
         </w:rPr>
+        <w:lastRenderedPageBreak/>
         <w:t xml:space="preserve">-2.5965  -0.6448  -0.1348   0.6123   2.1889  </w:t>
       </w:r>
       <w:r>
@@ -12912,40 +13098,31 @@
         </w:rPr>
         <w:t>dataCubic    5.432e-03  1.090e-03   4.986 6.17e-07 ***</w:t>
       </w:r>
-      <w:r>
-        <w:rPr>
-          <w:lang w:val="pt-PT"/>
-        </w:rPr>
-        <w:br/>
-      </w:r>
-      <w:r>
+    </w:p>
+    <w:p>
+      <w:pPr>
+        <w:pStyle w:val="SourceCode"/>
         <w:rPr>
           <w:rStyle w:val="VerbatimChar"/>
-          <w:lang w:val="pt-PT"/>
-        </w:rPr>
-        <w:t>---</w:t>
-      </w:r>
-      <w:r>
-        <w:rPr>
-          <w:lang w:val="pt-PT"/>
-        </w:rPr>
+        </w:rPr>
+      </w:pPr>
+      <w:r>
         <w:br/>
       </w:r>
       <w:r>
         <w:rPr>
           <w:rStyle w:val="VerbatimChar"/>
-          <w:lang w:val="pt-PT"/>
-        </w:rPr>
-        <w:t xml:space="preserve">Signif. codes:  0 '***' 0.001 '**' 0.01 '*' 0.05 '.' </w:t>
+        </w:rPr>
+        <w:t>Null deviance: 1812.085  on 44  degrees of freedom</w:t>
+      </w:r>
+      <w:r>
+        <w:br/>
       </w:r>
       <w:r>
         <w:rPr>
           <w:rStyle w:val="VerbatimChar"/>
         </w:rPr>
-        <w:t>0.1 ' ' 1</w:t>
-      </w:r>
-      <w:r>
-        <w:br/>
+        <w:t>Residual deviance:   45.007  on 41  degrees of freedom</w:t>
       </w:r>
       <w:r>
         <w:br/>
@@ -12954,7 +13131,7 @@
         <w:rPr>
           <w:rStyle w:val="VerbatimChar"/>
         </w:rPr>
-        <w:t>(Dispersion parameter for Negative Binomial(64.0829) family taken to be 1)</w:t>
+        <w:t>AIC: 405.92</w:t>
       </w:r>
       <w:r>
         <w:br/>
@@ -12966,7 +13143,7 @@
         <w:rPr>
           <w:rStyle w:val="VerbatimChar"/>
         </w:rPr>
-        <w:t xml:space="preserve">    Null deviance: 1812.085  on 44  degrees of freedom</w:t>
+        <w:t xml:space="preserve">              Theta:  64.1 </w:t>
       </w:r>
       <w:r>
         <w:br/>
@@ -12975,7 +13152,10 @@
         <w:rPr>
           <w:rStyle w:val="VerbatimChar"/>
         </w:rPr>
-        <w:t>Residual deviance:   45.007  on 41  degrees of freedom</w:t>
+        <w:t xml:space="preserve">          Std. Err.:  20.4 </w:t>
+      </w:r>
+      <w:r>
+        <w:br/>
       </w:r>
       <w:r>
         <w:br/>
@@ -12984,52 +13164,314 @@
         <w:rPr>
           <w:rStyle w:val="VerbatimChar"/>
         </w:rPr>
-        <w:t>AIC: 405.92</w:t>
-      </w:r>
-      <w:r>
-        <w:br/>
-      </w:r>
-      <w:r>
-        <w:br/>
-      </w:r>
+        <w:t xml:space="preserve"> 2 x log-likelihood:  -395.915 </w:t>
+      </w:r>
+    </w:p>
+    <w:p>
+      <w:pPr>
+        <w:pStyle w:val="FirstParagraph"/>
+      </w:pPr>
+      <w:r>
+        <w:t>Now that we have extended the improved Poisson into a negative Binomial, we will compare this new model against the previously improved Poisson model and the improved Gaussian model.</w:t>
+      </w:r>
+    </w:p>
+    <w:p>
+      <w:pPr>
+        <w:pStyle w:val="SourceCode"/>
+      </w:pPr>
+      <w:r>
+        <w:rPr>
+          <w:rStyle w:val="CommentTok"/>
+        </w:rPr>
+        <w:t># Deviance goodness of fit of the negative model looks OK:</w:t>
+      </w:r>
+      <w:r>
+        <w:br/>
+      </w:r>
+      <w:r>
+        <w:rPr>
+          <w:rStyle w:val="DecValTok"/>
+        </w:rPr>
+        <w:t>1</w:t>
+      </w:r>
+      <w:r>
+        <w:rPr>
+          <w:rStyle w:val="NormalTok"/>
+        </w:rPr>
+        <w:t xml:space="preserve"> </w:t>
+      </w:r>
+      <w:r>
+        <w:rPr>
+          <w:rStyle w:val="SpecialCharTok"/>
+        </w:rPr>
+        <w:t>-</w:t>
+      </w:r>
+      <w:r>
+        <w:rPr>
+          <w:rStyle w:val="NormalTok"/>
+        </w:rPr>
+        <w:t xml:space="preserve"> </w:t>
+      </w:r>
+      <w:r>
+        <w:rPr>
+          <w:rStyle w:val="FunctionTok"/>
+        </w:rPr>
+        <w:t>pchisq</w:t>
+      </w:r>
+      <w:r>
+        <w:rPr>
+          <w:rStyle w:val="NormalTok"/>
+        </w:rPr>
+        <w:t>(modelNegativeBinom</w:t>
+      </w:r>
+      <w:r>
+        <w:rPr>
+          <w:rStyle w:val="SpecialCharTok"/>
+        </w:rPr>
+        <w:t>$</w:t>
+      </w:r>
+      <w:r>
+        <w:rPr>
+          <w:rStyle w:val="NormalTok"/>
+        </w:rPr>
+        <w:t>deviance, modelNegativeBinom</w:t>
+      </w:r>
+      <w:r>
+        <w:rPr>
+          <w:rStyle w:val="SpecialCharTok"/>
+        </w:rPr>
+        <w:t>$</w:t>
+      </w:r>
+      <w:r>
+        <w:rPr>
+          <w:rStyle w:val="NormalTok"/>
+        </w:rPr>
+        <w:t>df.residual)</w:t>
+      </w:r>
+    </w:p>
+    <w:p>
+      <w:pPr>
+        <w:pStyle w:val="SourceCode"/>
+      </w:pPr>
       <w:r>
         <w:rPr>
           <w:rStyle w:val="VerbatimChar"/>
         </w:rPr>
-        <w:t>Number of Fisher Scoring iterations: 1</w:t>
-      </w:r>
-      <w:r>
-        <w:br/>
-      </w:r>
-      <w:r>
-        <w:br/>
-      </w:r>
+        <w:t>[1] 0.3078234</w:t>
+      </w:r>
+    </w:p>
+    <w:p>
+      <w:pPr>
+        <w:pStyle w:val="SourceCode"/>
+      </w:pPr>
+      <w:r>
+        <w:rPr>
+          <w:rStyle w:val="CommentTok"/>
+        </w:rPr>
+        <w:t># Deviance goodness of fit of improved model 2 looks OK:</w:t>
+      </w:r>
+      <w:r>
+        <w:br/>
+      </w:r>
+      <w:r>
+        <w:rPr>
+          <w:rStyle w:val="DecValTok"/>
+        </w:rPr>
+        <w:t>1</w:t>
+      </w:r>
+      <w:r>
+        <w:rPr>
+          <w:rStyle w:val="NormalTok"/>
+        </w:rPr>
+        <w:t xml:space="preserve"> </w:t>
+      </w:r>
+      <w:r>
+        <w:rPr>
+          <w:rStyle w:val="SpecialCharTok"/>
+        </w:rPr>
+        <w:t>-</w:t>
+      </w:r>
+      <w:r>
+        <w:rPr>
+          <w:rStyle w:val="NormalTok"/>
+        </w:rPr>
+        <w:t xml:space="preserve"> </w:t>
+      </w:r>
+      <w:r>
+        <w:rPr>
+          <w:rStyle w:val="FunctionTok"/>
+        </w:rPr>
+        <w:t>pchisq</w:t>
+      </w:r>
+      <w:r>
+        <w:rPr>
+          <w:rStyle w:val="NormalTok"/>
+        </w:rPr>
+        <w:t>(model2Improved</w:t>
+      </w:r>
+      <w:r>
+        <w:rPr>
+          <w:rStyle w:val="SpecialCharTok"/>
+        </w:rPr>
+        <w:t>$</w:t>
+      </w:r>
+      <w:r>
+        <w:rPr>
+          <w:rStyle w:val="NormalTok"/>
+        </w:rPr>
+        <w:t>deviance, model2Improved</w:t>
+      </w:r>
+      <w:r>
+        <w:rPr>
+          <w:rStyle w:val="SpecialCharTok"/>
+        </w:rPr>
+        <w:t>$</w:t>
+      </w:r>
+      <w:r>
+        <w:rPr>
+          <w:rStyle w:val="NormalTok"/>
+        </w:rPr>
+        <w:t>df.residual)</w:t>
+      </w:r>
+    </w:p>
+    <w:p>
+      <w:pPr>
+        <w:pStyle w:val="SourceCode"/>
+      </w:pPr>
       <w:r>
         <w:rPr>
           <w:rStyle w:val="VerbatimChar"/>
         </w:rPr>
-        <w:t xml:space="preserve">              Theta:  64.1 </w:t>
-      </w:r>
-      <w:r>
-        <w:br/>
-      </w:r>
+        <w:t>[1] 0</w:t>
+      </w:r>
+    </w:p>
+    <w:p>
+      <w:pPr>
+        <w:pStyle w:val="SourceCode"/>
+      </w:pPr>
+      <w:r>
+        <w:rPr>
+          <w:rStyle w:val="CommentTok"/>
+        </w:rPr>
+        <w:t># Deviance goodness of fit of improved model 1 looks OK:</w:t>
+      </w:r>
+      <w:r>
+        <w:br/>
+      </w:r>
+      <w:r>
+        <w:rPr>
+          <w:rStyle w:val="DecValTok"/>
+        </w:rPr>
+        <w:t>1</w:t>
+      </w:r>
+      <w:r>
+        <w:rPr>
+          <w:rStyle w:val="NormalTok"/>
+        </w:rPr>
+        <w:t xml:space="preserve"> </w:t>
+      </w:r>
+      <w:r>
+        <w:rPr>
+          <w:rStyle w:val="SpecialCharTok"/>
+        </w:rPr>
+        <w:t>-</w:t>
+      </w:r>
+      <w:r>
+        <w:rPr>
+          <w:rStyle w:val="NormalTok"/>
+        </w:rPr>
+        <w:t xml:space="preserve"> </w:t>
+      </w:r>
+      <w:r>
+        <w:rPr>
+          <w:rStyle w:val="FunctionTok"/>
+        </w:rPr>
+        <w:t>pchisq</w:t>
+      </w:r>
+      <w:r>
+        <w:rPr>
+          <w:rStyle w:val="NormalTok"/>
+        </w:rPr>
+        <w:t>(model1Improved</w:t>
+      </w:r>
+      <w:r>
+        <w:rPr>
+          <w:rStyle w:val="SpecialCharTok"/>
+        </w:rPr>
+        <w:t>$</w:t>
+      </w:r>
+      <w:r>
+        <w:rPr>
+          <w:rStyle w:val="NormalTok"/>
+        </w:rPr>
+        <w:t>deviance, model1Improved</w:t>
+      </w:r>
+      <w:r>
+        <w:rPr>
+          <w:rStyle w:val="SpecialCharTok"/>
+        </w:rPr>
+        <w:t>$</w:t>
+      </w:r>
+      <w:r>
+        <w:rPr>
+          <w:rStyle w:val="NormalTok"/>
+        </w:rPr>
+        <w:t>df.residual)</w:t>
+      </w:r>
+    </w:p>
+    <w:p>
+      <w:pPr>
+        <w:pStyle w:val="SourceCode"/>
+      </w:pPr>
       <w:r>
         <w:rPr>
           <w:rStyle w:val="VerbatimChar"/>
         </w:rPr>
-        <w:t xml:space="preserve">          Std. Err.:  20.4 </w:t>
-      </w:r>
-      <w:r>
-        <w:br/>
-      </w:r>
-      <w:r>
-        <w:br/>
-      </w:r>
+        <w:t>[1] 0</w:t>
+      </w:r>
+    </w:p>
+    <w:p>
+      <w:pPr>
+        <w:pStyle w:val="FirstParagraph"/>
+      </w:pPr>
+      <w:r>
+        <w:t>As we can see, the negative binomial model is the only model with a p-value is larger than 0.05, meaning that only negative binomial is considered a good fit to the data.</w:t>
+      </w:r>
+    </w:p>
+    <w:p>
+      <w:pPr>
+        <w:pStyle w:val="BodyText"/>
+      </w:pPr>
+      <w:r>
+        <w:t>Lastly from the Akaike Information Criterion test we can see that the Negative Binomial has the best goodness of fit per penalised complexity meaning it simply performs better than the other 2 models.</w:t>
+      </w:r>
+    </w:p>
+    <w:p>
+      <w:pPr>
+        <w:pStyle w:val="SourceCode"/>
+      </w:pPr>
+      <w:r>
+        <w:rPr>
+          <w:rStyle w:val="FunctionTok"/>
+        </w:rPr>
+        <w:t>AIC</w:t>
+      </w:r>
+      <w:r>
+        <w:rPr>
+          <w:rStyle w:val="NormalTok"/>
+        </w:rPr>
+        <w:t>(modelNegativeBinom)</w:t>
+      </w:r>
+    </w:p>
+    <w:p>
+      <w:pPr>
+        <w:pStyle w:val="SourceCode"/>
+      </w:pPr>
       <w:r>
         <w:rPr>
           <w:rStyle w:val="VerbatimChar"/>
         </w:rPr>
-        <w:t xml:space="preserve"> 2 x log-likelihood:  -395.915 </w:t>
+        <w:t>[1] 405.9155</w:t>
       </w:r>
     </w:p>
     <w:p>
@@ -13038,756 +13480,37 @@
       </w:pPr>
       <w:r>
         <w:rPr>
-          <w:rStyle w:val="CommentTok"/>
-        </w:rPr>
-        <w:t># Fit the model</w:t>
-      </w:r>
-      <w:r>
-        <w:br/>
-      </w:r>
-      <w:r>
-        <w:rPr>
-          <w:rStyle w:val="NormalTok"/>
-        </w:rPr>
-        <w:t xml:space="preserve">modelNegativeBinom </w:t>
-      </w:r>
-      <w:r>
-        <w:rPr>
-          <w:rStyle w:val="OtherTok"/>
-        </w:rPr>
-        <w:t>&lt;-</w:t>
-      </w:r>
-      <w:r>
-        <w:rPr>
-          <w:rStyle w:val="NormalTok"/>
-        </w:rPr>
-        <w:t xml:space="preserve"> </w:t>
-      </w:r>
-      <w:r>
-        <w:rPr>
           <w:rStyle w:val="FunctionTok"/>
         </w:rPr>
-        <w:t>glm.nb</w:t>
-      </w:r>
-      <w:r>
-        <w:rPr>
-          <w:rStyle w:val="NormalTok"/>
-        </w:rPr>
-        <w:t xml:space="preserve">(cases </w:t>
-      </w:r>
-      <w:r>
-        <w:rPr>
-          <w:rStyle w:val="SpecialCharTok"/>
-        </w:rPr>
-        <w:t>~</w:t>
-      </w:r>
-      <w:r>
-        <w:rPr>
-          <w:rStyle w:val="NormalTok"/>
-        </w:rPr>
-        <w:t xml:space="preserve"> (date </w:t>
-      </w:r>
-      <w:r>
-        <w:rPr>
-          <w:rStyle w:val="SpecialCharTok"/>
-        </w:rPr>
-        <w:t>+</w:t>
-      </w:r>
-      <w:r>
-        <w:rPr>
-          <w:rStyle w:val="NormalTok"/>
-        </w:rPr>
-        <w:t xml:space="preserve"> dataSq </w:t>
-      </w:r>
-      <w:r>
-        <w:rPr>
-          <w:rStyle w:val="SpecialCharTok"/>
-        </w:rPr>
-        <w:t>+</w:t>
-      </w:r>
-      <w:r>
-        <w:rPr>
-          <w:rStyle w:val="NormalTok"/>
-        </w:rPr>
-        <w:t xml:space="preserve"> dataCubic), </w:t>
-      </w:r>
-      <w:r>
-        <w:rPr>
-          <w:rStyle w:val="AttributeTok"/>
-        </w:rPr>
-        <w:t>data =</w:t>
-      </w:r>
-      <w:r>
-        <w:rPr>
-          <w:rStyle w:val="NormalTok"/>
-        </w:rPr>
-        <w:t xml:space="preserve"> aids)</w:t>
-      </w:r>
-      <w:r>
-        <w:br/>
-      </w:r>
-      <w:r>
-        <w:br/>
-      </w:r>
-      <w:r>
-        <w:rPr>
-          <w:rStyle w:val="CommentTok"/>
+        <w:t>AIC</w:t>
+      </w:r>
+      <w:r>
+        <w:rPr>
+          <w:rStyle w:val="NormalTok"/>
+        </w:rPr>
+        <w:t>(model1Improved)</w:t>
+      </w:r>
+    </w:p>
+    <w:p>
+      <w:pPr>
+        <w:pStyle w:val="SourceCode"/>
+      </w:pPr>
+      <w:r>
+        <w:rPr>
+          <w:rStyle w:val="VerbatimChar"/>
+        </w:rPr>
+        <w:t>[1] 447.8615</w:t>
+      </w:r>
+    </w:p>
+    <w:p>
+      <w:pPr>
+        <w:pStyle w:val="SourceCode"/>
+      </w:pPr>
+      <w:r>
+        <w:rPr>
+          <w:rStyle w:val="FunctionTok"/>
         </w:rPr>
         <w:lastRenderedPageBreak/>
-        <w:t># Model summary</w:t>
-      </w:r>
-      <w:r>
-        <w:br/>
-      </w:r>
-      <w:r>
-        <w:rPr>
-          <w:rStyle w:val="FunctionTok"/>
-        </w:rPr>
-        <w:t>summary</w:t>
-      </w:r>
-      <w:r>
-        <w:rPr>
-          <w:rStyle w:val="NormalTok"/>
-        </w:rPr>
-        <w:t>(modelNegativeBinom)</w:t>
-      </w:r>
-    </w:p>
-    <w:p>
-      <w:pPr>
-        <w:pStyle w:val="SourceCode"/>
-      </w:pPr>
-      <w:r>
-        <w:rPr>
-          <w:lang w:val="pt-PT"/>
-        </w:rPr>
-        <w:br/>
-      </w:r>
-      <w:r>
-        <w:rPr>
-          <w:rStyle w:val="VerbatimChar"/>
-          <w:lang w:val="pt-PT"/>
-        </w:rPr>
-        <w:t>Call:</w:t>
-      </w:r>
-      <w:r>
-        <w:rPr>
-          <w:lang w:val="pt-PT"/>
-        </w:rPr>
-        <w:br/>
-      </w:r>
-      <w:r>
-        <w:rPr>
-          <w:rStyle w:val="VerbatimChar"/>
-          <w:lang w:val="pt-PT"/>
-        </w:rPr>
-        <w:t xml:space="preserve">glm.nb(formula = cases ~ (date + dataSq + dataCubic), data = aids, </w:t>
-      </w:r>
-      <w:r>
-        <w:rPr>
-          <w:lang w:val="pt-PT"/>
-        </w:rPr>
-        <w:br/>
-      </w:r>
-      <w:r>
-        <w:rPr>
-          <w:rStyle w:val="VerbatimChar"/>
-          <w:lang w:val="pt-PT"/>
-        </w:rPr>
-        <w:t xml:space="preserve">    init.theta = 64.08286877, link = log)</w:t>
-      </w:r>
-      <w:r>
-        <w:rPr>
-          <w:lang w:val="pt-PT"/>
-        </w:rPr>
-        <w:br/>
-      </w:r>
-      <w:r>
-        <w:rPr>
-          <w:lang w:val="pt-PT"/>
-        </w:rPr>
-        <w:br/>
-      </w:r>
-      <w:r>
-        <w:rPr>
-          <w:rStyle w:val="VerbatimChar"/>
-          <w:lang w:val="pt-PT"/>
-        </w:rPr>
-        <w:t xml:space="preserve">Deviance Residuals: </w:t>
-      </w:r>
-      <w:r>
-        <w:rPr>
-          <w:lang w:val="pt-PT"/>
-        </w:rPr>
-        <w:br/>
-      </w:r>
-      <w:r>
-        <w:rPr>
-          <w:rStyle w:val="VerbatimChar"/>
-          <w:lang w:val="pt-PT"/>
-        </w:rPr>
-        <w:t xml:space="preserve">    Min       1Q   Median       3Q      Max  </w:t>
-      </w:r>
-      <w:r>
-        <w:rPr>
-          <w:lang w:val="pt-PT"/>
-        </w:rPr>
-        <w:br/>
-      </w:r>
-      <w:r>
-        <w:rPr>
-          <w:rStyle w:val="VerbatimChar"/>
-          <w:lang w:val="pt-PT"/>
-        </w:rPr>
-        <w:t xml:space="preserve">-2.5965  -0.6448  -0.1348   0.6123   2.1889  </w:t>
-      </w:r>
-      <w:r>
-        <w:rPr>
-          <w:lang w:val="pt-PT"/>
-        </w:rPr>
-        <w:br/>
-      </w:r>
-      <w:r>
-        <w:rPr>
-          <w:lang w:val="pt-PT"/>
-        </w:rPr>
-        <w:br/>
-      </w:r>
-      <w:r>
-        <w:rPr>
-          <w:rStyle w:val="VerbatimChar"/>
-          <w:lang w:val="pt-PT"/>
-        </w:rPr>
-        <w:t>Coefficients:</w:t>
-      </w:r>
-      <w:r>
-        <w:rPr>
-          <w:lang w:val="pt-PT"/>
-        </w:rPr>
-        <w:br/>
-      </w:r>
-      <w:r>
-        <w:rPr>
-          <w:rStyle w:val="VerbatimChar"/>
-          <w:lang w:val="pt-PT"/>
-        </w:rPr>
-        <w:t xml:space="preserve">              Estimate Std. Error z value Pr(&gt;|z|)    </w:t>
-      </w:r>
-      <w:r>
-        <w:rPr>
-          <w:lang w:val="pt-PT"/>
-        </w:rPr>
-        <w:br/>
-      </w:r>
-      <w:r>
-        <w:rPr>
-          <w:rStyle w:val="VerbatimChar"/>
-          <w:lang w:val="pt-PT"/>
-        </w:rPr>
-        <w:t>(Intercept) -4.203e+03  7.696e+02  -5.462 4.71e-08 ***</w:t>
-      </w:r>
-      <w:r>
-        <w:rPr>
-          <w:lang w:val="pt-PT"/>
-        </w:rPr>
-        <w:br/>
-      </w:r>
-      <w:r>
-        <w:rPr>
-          <w:rStyle w:val="VerbatimChar"/>
-          <w:lang w:val="pt-PT"/>
-        </w:rPr>
-        <w:t>date         1.374e+02  2.594e+01   5.296 1.18e-07 ***</w:t>
-      </w:r>
-      <w:r>
-        <w:rPr>
-          <w:lang w:val="pt-PT"/>
-        </w:rPr>
-        <w:br/>
-      </w:r>
-      <w:r>
-        <w:rPr>
-          <w:rStyle w:val="VerbatimChar"/>
-          <w:lang w:val="pt-PT"/>
-        </w:rPr>
-        <w:t>dataSq      -1.496e+00  2.913e-01  -5.135 2.81e-07 ***</w:t>
-      </w:r>
-      <w:r>
-        <w:rPr>
-          <w:lang w:val="pt-PT"/>
-        </w:rPr>
-        <w:br/>
-      </w:r>
-      <w:r>
-        <w:rPr>
-          <w:rStyle w:val="VerbatimChar"/>
-          <w:lang w:val="pt-PT"/>
-        </w:rPr>
-        <w:t>dataCubic    5.432e-03  1.090e-03   4.986 6.17e-07 ***</w:t>
-      </w:r>
-      <w:r>
-        <w:rPr>
-          <w:lang w:val="pt-PT"/>
-        </w:rPr>
-        <w:br/>
-      </w:r>
-      <w:r>
-        <w:rPr>
-          <w:rStyle w:val="VerbatimChar"/>
-          <w:lang w:val="pt-PT"/>
-        </w:rPr>
-        <w:t>---</w:t>
-      </w:r>
-      <w:r>
-        <w:rPr>
-          <w:lang w:val="pt-PT"/>
-        </w:rPr>
-        <w:br/>
-      </w:r>
-      <w:r>
-        <w:rPr>
-          <w:rStyle w:val="VerbatimChar"/>
-          <w:lang w:val="pt-PT"/>
-        </w:rPr>
-        <w:t xml:space="preserve">Signif. codes:  0 '***' 0.001 '**' 0.01 '*' 0.05 '.' </w:t>
-      </w:r>
-      <w:r>
-        <w:rPr>
-          <w:rStyle w:val="VerbatimChar"/>
-        </w:rPr>
-        <w:t>0.1 ' ' 1</w:t>
-      </w:r>
-      <w:r>
-        <w:br/>
-      </w:r>
-      <w:r>
-        <w:br/>
-      </w:r>
-      <w:r>
-        <w:rPr>
-          <w:rStyle w:val="VerbatimChar"/>
-        </w:rPr>
-        <w:t>(Dispersion parameter for Negative Binomial(64.0829) family taken to be 1)</w:t>
-      </w:r>
-      <w:r>
-        <w:br/>
-      </w:r>
-      <w:r>
-        <w:br/>
-      </w:r>
-      <w:r>
-        <w:rPr>
-          <w:rStyle w:val="VerbatimChar"/>
-        </w:rPr>
-        <w:t xml:space="preserve">    Null deviance: 1812.085  on 44  degrees of freedom</w:t>
-      </w:r>
-      <w:r>
-        <w:br/>
-      </w:r>
-      <w:r>
-        <w:rPr>
-          <w:rStyle w:val="VerbatimChar"/>
-        </w:rPr>
-        <w:t>Residual deviance:   45.007  on 41  degrees of freedom</w:t>
-      </w:r>
-      <w:r>
-        <w:br/>
-      </w:r>
-      <w:r>
-        <w:rPr>
-          <w:rStyle w:val="VerbatimChar"/>
-        </w:rPr>
-        <w:t>AIC: 405.92</w:t>
-      </w:r>
-      <w:r>
-        <w:br/>
-      </w:r>
-      <w:r>
-        <w:br/>
-      </w:r>
-      <w:r>
-        <w:rPr>
-          <w:rStyle w:val="VerbatimChar"/>
-        </w:rPr>
-        <w:t>Number of Fisher Scoring iterations: 1</w:t>
-      </w:r>
-      <w:r>
-        <w:br/>
-      </w:r>
-      <w:r>
-        <w:br/>
-      </w:r>
-      <w:r>
-        <w:rPr>
-          <w:rStyle w:val="VerbatimChar"/>
-        </w:rPr>
-        <w:t xml:space="preserve">              Theta:  64.1 </w:t>
-      </w:r>
-      <w:r>
-        <w:br/>
-      </w:r>
-      <w:r>
-        <w:rPr>
-          <w:rStyle w:val="VerbatimChar"/>
-        </w:rPr>
-        <w:t xml:space="preserve">          Std. Err.:  20.4 </w:t>
-      </w:r>
-      <w:r>
-        <w:br/>
-      </w:r>
-      <w:r>
-        <w:br/>
-      </w:r>
-      <w:r>
-        <w:rPr>
-          <w:rStyle w:val="VerbatimChar"/>
-        </w:rPr>
-        <w:t xml:space="preserve"> 2 x log-likelihood:  -395.915 </w:t>
-      </w:r>
-    </w:p>
-    <w:p>
-      <w:pPr>
-        <w:pStyle w:val="FirstParagraph"/>
-      </w:pPr>
-      <w:r>
-        <w:t>Now that we have extended the improved Poisson into a negative Binomial, we will compare this new model against the previously improved Poisson model and the improved Gaussian model.</w:t>
-      </w:r>
-    </w:p>
-    <w:p>
-      <w:pPr>
-        <w:pStyle w:val="SourceCode"/>
-      </w:pPr>
-      <w:r>
-        <w:rPr>
-          <w:rStyle w:val="CommentTok"/>
-        </w:rPr>
-        <w:t># Deviance goodness of fit of the negative model looks OK:</w:t>
-      </w:r>
-      <w:r>
-        <w:br/>
-      </w:r>
-      <w:r>
-        <w:rPr>
-          <w:rStyle w:val="DecValTok"/>
-        </w:rPr>
-        <w:t>1</w:t>
-      </w:r>
-      <w:r>
-        <w:rPr>
-          <w:rStyle w:val="NormalTok"/>
-        </w:rPr>
-        <w:t xml:space="preserve"> </w:t>
-      </w:r>
-      <w:r>
-        <w:rPr>
-          <w:rStyle w:val="SpecialCharTok"/>
-        </w:rPr>
-        <w:t>-</w:t>
-      </w:r>
-      <w:r>
-        <w:rPr>
-          <w:rStyle w:val="NormalTok"/>
-        </w:rPr>
-        <w:t xml:space="preserve"> </w:t>
-      </w:r>
-      <w:r>
-        <w:rPr>
-          <w:rStyle w:val="FunctionTok"/>
-        </w:rPr>
-        <w:t>pchisq</w:t>
-      </w:r>
-      <w:r>
-        <w:rPr>
-          <w:rStyle w:val="NormalTok"/>
-        </w:rPr>
-        <w:t>(modelNegativeBinom</w:t>
-      </w:r>
-      <w:r>
-        <w:rPr>
-          <w:rStyle w:val="SpecialCharTok"/>
-        </w:rPr>
-        <w:t>$</w:t>
-      </w:r>
-      <w:r>
-        <w:rPr>
-          <w:rStyle w:val="NormalTok"/>
-        </w:rPr>
-        <w:t>deviance, modelNegativeBinom</w:t>
-      </w:r>
-      <w:r>
-        <w:rPr>
-          <w:rStyle w:val="SpecialCharTok"/>
-        </w:rPr>
-        <w:t>$</w:t>
-      </w:r>
-      <w:r>
-        <w:rPr>
-          <w:rStyle w:val="NormalTok"/>
-        </w:rPr>
-        <w:t>df.residual)</w:t>
-      </w:r>
-    </w:p>
-    <w:p>
-      <w:pPr>
-        <w:pStyle w:val="SourceCode"/>
-      </w:pPr>
-      <w:r>
-        <w:rPr>
-          <w:rStyle w:val="VerbatimChar"/>
-        </w:rPr>
-        <w:t>[1] 0.3078234</w:t>
-      </w:r>
-    </w:p>
-    <w:p>
-      <w:pPr>
-        <w:pStyle w:val="SourceCode"/>
-      </w:pPr>
-      <w:r>
-        <w:rPr>
-          <w:rStyle w:val="CommentTok"/>
-        </w:rPr>
-        <w:t># Deviance goodness of fit of improved model 2 looks OK:</w:t>
-      </w:r>
-      <w:r>
-        <w:br/>
-      </w:r>
-      <w:r>
-        <w:rPr>
-          <w:rStyle w:val="DecValTok"/>
-        </w:rPr>
-        <w:t>1</w:t>
-      </w:r>
-      <w:r>
-        <w:rPr>
-          <w:rStyle w:val="NormalTok"/>
-        </w:rPr>
-        <w:t xml:space="preserve"> </w:t>
-      </w:r>
-      <w:r>
-        <w:rPr>
-          <w:rStyle w:val="SpecialCharTok"/>
-        </w:rPr>
-        <w:t>-</w:t>
-      </w:r>
-      <w:r>
-        <w:rPr>
-          <w:rStyle w:val="NormalTok"/>
-        </w:rPr>
-        <w:t xml:space="preserve"> </w:t>
-      </w:r>
-      <w:r>
-        <w:rPr>
-          <w:rStyle w:val="FunctionTok"/>
-        </w:rPr>
-        <w:t>pchisq</w:t>
-      </w:r>
-      <w:r>
-        <w:rPr>
-          <w:rStyle w:val="NormalTok"/>
-        </w:rPr>
-        <w:t>(model2Improved</w:t>
-      </w:r>
-      <w:r>
-        <w:rPr>
-          <w:rStyle w:val="SpecialCharTok"/>
-        </w:rPr>
-        <w:t>$</w:t>
-      </w:r>
-      <w:r>
-        <w:rPr>
-          <w:rStyle w:val="NormalTok"/>
-        </w:rPr>
-        <w:t>deviance, model2Improved</w:t>
-      </w:r>
-      <w:r>
-        <w:rPr>
-          <w:rStyle w:val="SpecialCharTok"/>
-        </w:rPr>
-        <w:t>$</w:t>
-      </w:r>
-      <w:r>
-        <w:rPr>
-          <w:rStyle w:val="NormalTok"/>
-        </w:rPr>
-        <w:t>df.residual)</w:t>
-      </w:r>
-    </w:p>
-    <w:p>
-      <w:pPr>
-        <w:pStyle w:val="SourceCode"/>
-      </w:pPr>
-      <w:r>
-        <w:rPr>
-          <w:rStyle w:val="VerbatimChar"/>
-        </w:rPr>
-        <w:t>[1] 0</w:t>
-      </w:r>
-    </w:p>
-    <w:p>
-      <w:pPr>
-        <w:pStyle w:val="SourceCode"/>
-      </w:pPr>
-      <w:r>
-        <w:rPr>
-          <w:rStyle w:val="CommentTok"/>
-        </w:rPr>
-        <w:t># Deviance goodness of fit of improved model 1 looks OK:</w:t>
-      </w:r>
-      <w:r>
-        <w:br/>
-      </w:r>
-      <w:r>
-        <w:rPr>
-          <w:rStyle w:val="DecValTok"/>
-        </w:rPr>
-        <w:t>1</w:t>
-      </w:r>
-      <w:r>
-        <w:rPr>
-          <w:rStyle w:val="NormalTok"/>
-        </w:rPr>
-        <w:t xml:space="preserve"> </w:t>
-      </w:r>
-      <w:r>
-        <w:rPr>
-          <w:rStyle w:val="SpecialCharTok"/>
-        </w:rPr>
-        <w:t>-</w:t>
-      </w:r>
-      <w:r>
-        <w:rPr>
-          <w:rStyle w:val="NormalTok"/>
-        </w:rPr>
-        <w:t xml:space="preserve"> </w:t>
-      </w:r>
-      <w:r>
-        <w:rPr>
-          <w:rStyle w:val="FunctionTok"/>
-        </w:rPr>
-        <w:t>pchisq</w:t>
-      </w:r>
-      <w:r>
-        <w:rPr>
-          <w:rStyle w:val="NormalTok"/>
-        </w:rPr>
-        <w:t>(model1Improved</w:t>
-      </w:r>
-      <w:r>
-        <w:rPr>
-          <w:rStyle w:val="SpecialCharTok"/>
-        </w:rPr>
-        <w:t>$</w:t>
-      </w:r>
-      <w:r>
-        <w:rPr>
-          <w:rStyle w:val="NormalTok"/>
-        </w:rPr>
-        <w:t>deviance, model1Improved</w:t>
-      </w:r>
-      <w:r>
-        <w:rPr>
-          <w:rStyle w:val="SpecialCharTok"/>
-        </w:rPr>
-        <w:t>$</w:t>
-      </w:r>
-      <w:r>
-        <w:rPr>
-          <w:rStyle w:val="NormalTok"/>
-        </w:rPr>
-        <w:t>df.residual)</w:t>
-      </w:r>
-    </w:p>
-    <w:p>
-      <w:pPr>
-        <w:pStyle w:val="SourceCode"/>
-      </w:pPr>
-      <w:r>
-        <w:rPr>
-          <w:rStyle w:val="VerbatimChar"/>
-        </w:rPr>
-        <w:lastRenderedPageBreak/>
-        <w:t>[1] 0</w:t>
-      </w:r>
-    </w:p>
-    <w:p>
-      <w:pPr>
-        <w:pStyle w:val="FirstParagraph"/>
-      </w:pPr>
-      <w:r>
-        <w:t>As we can see, the negative binomial model is the only model with a p-value is larger than 0.05, meaning that only negative binomial is considered a good fit to the data.</w:t>
-      </w:r>
-    </w:p>
-    <w:p>
-      <w:pPr>
-        <w:pStyle w:val="BodyText"/>
-      </w:pPr>
-      <w:r>
-        <w:t>Lastly from the Akaike Information Criterion test we can see that the Negative Binomial has the best goodness of fit per penalised complexity meaning it simply performs better than the other 2 models.</w:t>
-      </w:r>
-    </w:p>
-    <w:p>
-      <w:pPr>
-        <w:pStyle w:val="SourceCode"/>
-      </w:pPr>
-      <w:r>
-        <w:rPr>
-          <w:rStyle w:val="FunctionTok"/>
-        </w:rPr>
-        <w:t>AIC</w:t>
-      </w:r>
-      <w:r>
-        <w:rPr>
-          <w:rStyle w:val="NormalTok"/>
-        </w:rPr>
-        <w:t>(modelNegativeBinom)</w:t>
-      </w:r>
-    </w:p>
-    <w:p>
-      <w:pPr>
-        <w:pStyle w:val="SourceCode"/>
-      </w:pPr>
-      <w:r>
-        <w:rPr>
-          <w:rStyle w:val="VerbatimChar"/>
-        </w:rPr>
-        <w:t>[1] 405.9155</w:t>
-      </w:r>
-    </w:p>
-    <w:p>
-      <w:pPr>
-        <w:pStyle w:val="SourceCode"/>
-      </w:pPr>
-      <w:r>
-        <w:rPr>
-          <w:rStyle w:val="FunctionTok"/>
-        </w:rPr>
-        <w:t>AIC</w:t>
-      </w:r>
-      <w:r>
-        <w:rPr>
-          <w:rStyle w:val="NormalTok"/>
-        </w:rPr>
-        <w:t>(model1Improved)</w:t>
-      </w:r>
-    </w:p>
-    <w:p>
-      <w:pPr>
-        <w:pStyle w:val="SourceCode"/>
-      </w:pPr>
-      <w:r>
-        <w:rPr>
-          <w:rStyle w:val="VerbatimChar"/>
-        </w:rPr>
-        <w:t>[1] 447.8615</w:t>
-      </w:r>
-    </w:p>
-    <w:p>
-      <w:pPr>
-        <w:pStyle w:val="SourceCode"/>
-      </w:pPr>
-      <w:r>
-        <w:rPr>
-          <w:rStyle w:val="FunctionTok"/>
-        </w:rPr>
         <w:t>AIC</w:t>
       </w:r>
       <w:r>

</xml_diff>